<commit_message>
Request y response de notificaciones
</commit_message>
<xml_diff>
--- a/doc/React Native Push Notifications.docx
+++ b/doc/React Native Push Notifications.docx
@@ -592,6 +592,7 @@
       </w:pPr>
       <w:r>
         <w:rPr>
+          <w:noProof/>
           <w:lang w:val="es-PA"/>
         </w:rPr>
         <w:drawing>
@@ -1323,13 +1324,7 @@
         <w:rPr>
           <w:lang w:val="es-PA"/>
         </w:rPr>
-        <w:t xml:space="preserve">. Uso de función de notificaciones de programaciones </w:t>
-      </w:r>
-      <w:r>
-        <w:rPr>
-          <w:lang w:val="es-PA"/>
-        </w:rPr>
-        <w:t>asíncrona</w:t>
+        <w:t>. Uso de función de notificaciones de programaciones asíncrona</w:t>
       </w:r>
     </w:p>
     <w:p>
@@ -3500,7 +3495,7 @@
           <w:noProof/>
           <w:lang w:val="es-PA"/>
         </w:rPr>
-        <w:t>10/24/2023</w:t>
+        <w:t>10/25/2023</w:t>
       </w:r>
       <w:r>
         <w:rPr>
@@ -3980,6 +3975,11 @@
       </w:pPr>
     </w:p>
     <w:p>
+      <w:r>
+        <w:br w:type="page"/>
+      </w:r>
+    </w:p>
+    <w:p>
       <w:pPr>
         <w:pStyle w:val="Prrafodelista"/>
         <w:numPr>
@@ -3987,11 +3987,3785 @@
           <w:numId w:val="9"/>
         </w:numPr>
         <w:jc w:val="both"/>
+        <w:rPr>
+          <w:lang w:val="es-PA"/>
+        </w:rPr>
+      </w:pPr>
+      <w:r>
+        <w:rPr>
+          <w:lang w:val="es-PA"/>
+        </w:rPr>
+        <w:lastRenderedPageBreak/>
+        <w:t>Para controlar los eventos d</w:t>
+      </w:r>
+      <w:r>
+        <w:rPr>
+          <w:lang w:val="es-PA"/>
+        </w:rPr>
+        <w:t xml:space="preserve">e Request y Response de las notificaciones se utilizan métodos que controlan esos eventos. Para ello se debe utilizar un método (useEffect) que permite detectar las notificaciones y al terminar de usar el componente libere el evento o acción </w:t>
+      </w:r>
+    </w:p>
+    <w:p>
+      <w:pPr>
+        <w:ind w:left="360"/>
+        <w:jc w:val="both"/>
+        <w:rPr>
+          <w:lang w:val="es-PA"/>
+        </w:rPr>
+      </w:pPr>
+    </w:p>
+    <w:p>
+      <w:pPr>
+        <w:shd w:val="clear" w:color="auto" w:fill="1F1F1F"/>
+        <w:spacing w:line="285" w:lineRule="atLeast"/>
+        <w:rPr>
+          <w:rFonts w:ascii="Consolas" w:eastAsia="Times New Roman" w:hAnsi="Consolas" w:cs="Times New Roman"/>
+          <w:color w:val="CCCCCC"/>
+          <w:sz w:val="21"/>
+          <w:szCs w:val="21"/>
+          <w:lang w:eastAsia="es-PA"/>
+        </w:rPr>
+      </w:pPr>
+      <w:r>
+        <w:rPr>
+          <w:rFonts w:ascii="Consolas" w:eastAsia="Times New Roman" w:hAnsi="Consolas" w:cs="Times New Roman"/>
+          <w:color w:val="CCCCCC"/>
+          <w:sz w:val="21"/>
+          <w:szCs w:val="21"/>
+          <w:lang w:eastAsia="es-PA"/>
+        </w:rPr>
+        <w:t xml:space="preserve">  </w:t>
+      </w:r>
+      <w:r>
+        <w:rPr>
+          <w:rFonts w:ascii="Consolas" w:eastAsia="Times New Roman" w:hAnsi="Consolas" w:cs="Times New Roman"/>
+          <w:color w:val="CCCCCC"/>
+          <w:sz w:val="21"/>
+          <w:szCs w:val="21"/>
+          <w:lang w:eastAsia="es-PA"/>
+        </w:rPr>
+        <w:t>…</w:t>
+      </w:r>
+    </w:p>
+    <w:p>
+      <w:pPr>
+        <w:shd w:val="clear" w:color="auto" w:fill="1F1F1F"/>
+        <w:spacing w:line="285" w:lineRule="atLeast"/>
+        <w:rPr>
+          <w:rFonts w:ascii="Consolas" w:eastAsia="Times New Roman" w:hAnsi="Consolas" w:cs="Times New Roman"/>
+          <w:color w:val="CCCCCC"/>
+          <w:sz w:val="16"/>
+          <w:szCs w:val="16"/>
+          <w:lang w:eastAsia="es-PA"/>
+        </w:rPr>
+      </w:pPr>
+      <w:r>
+        <w:rPr>
+          <w:rFonts w:ascii="Consolas" w:eastAsia="Times New Roman" w:hAnsi="Consolas" w:cs="Times New Roman"/>
+          <w:color w:val="CCCCCC"/>
+          <w:sz w:val="21"/>
+          <w:szCs w:val="21"/>
+          <w:lang w:eastAsia="es-PA"/>
+        </w:rPr>
+        <w:t xml:space="preserve"> </w:t>
+      </w:r>
+      <w:proofErr w:type="gramStart"/>
+      <w:r>
+        <w:rPr>
+          <w:rFonts w:ascii="Consolas" w:eastAsia="Times New Roman" w:hAnsi="Consolas" w:cs="Times New Roman"/>
+          <w:color w:val="DCDCAA"/>
+          <w:sz w:val="16"/>
+          <w:szCs w:val="16"/>
+          <w:lang w:eastAsia="es-PA"/>
+        </w:rPr>
+        <w:t>useEffect</w:t>
+      </w:r>
+      <w:r>
+        <w:rPr>
+          <w:rFonts w:ascii="Consolas" w:eastAsia="Times New Roman" w:hAnsi="Consolas" w:cs="Times New Roman"/>
+          <w:color w:val="CCCCCC"/>
+          <w:sz w:val="16"/>
+          <w:szCs w:val="16"/>
+          <w:lang w:eastAsia="es-PA"/>
+        </w:rPr>
+        <w:t>(</w:t>
+      </w:r>
+      <w:proofErr w:type="gramEnd"/>
+      <w:r>
+        <w:rPr>
+          <w:rFonts w:ascii="Consolas" w:eastAsia="Times New Roman" w:hAnsi="Consolas" w:cs="Times New Roman"/>
+          <w:color w:val="CCCCCC"/>
+          <w:sz w:val="16"/>
+          <w:szCs w:val="16"/>
+          <w:lang w:eastAsia="es-PA"/>
+        </w:rPr>
+        <w:t xml:space="preserve">() </w:t>
+      </w:r>
+      <w:r>
+        <w:rPr>
+          <w:rFonts w:ascii="Consolas" w:eastAsia="Times New Roman" w:hAnsi="Consolas" w:cs="Times New Roman"/>
+          <w:color w:val="569CD6"/>
+          <w:sz w:val="16"/>
+          <w:szCs w:val="16"/>
+          <w:lang w:eastAsia="es-PA"/>
+        </w:rPr>
+        <w:t>=&gt;</w:t>
+      </w:r>
+      <w:r>
+        <w:rPr>
+          <w:rFonts w:ascii="Consolas" w:eastAsia="Times New Roman" w:hAnsi="Consolas" w:cs="Times New Roman"/>
+          <w:color w:val="CCCCCC"/>
+          <w:sz w:val="16"/>
+          <w:szCs w:val="16"/>
+          <w:lang w:eastAsia="es-PA"/>
+        </w:rPr>
+        <w:t xml:space="preserve"> {</w:t>
+      </w:r>
+    </w:p>
+    <w:p>
+      <w:pPr>
+        <w:shd w:val="clear" w:color="auto" w:fill="1F1F1F"/>
+        <w:spacing w:line="285" w:lineRule="atLeast"/>
+        <w:rPr>
+          <w:rFonts w:ascii="Consolas" w:eastAsia="Times New Roman" w:hAnsi="Consolas" w:cs="Times New Roman"/>
+          <w:color w:val="CCCCCC"/>
+          <w:sz w:val="16"/>
+          <w:szCs w:val="16"/>
+          <w:lang w:eastAsia="es-PA"/>
+        </w:rPr>
+      </w:pPr>
+      <w:r>
+        <w:rPr>
+          <w:rFonts w:ascii="Consolas" w:eastAsia="Times New Roman" w:hAnsi="Consolas" w:cs="Times New Roman"/>
+          <w:color w:val="CCCCCC"/>
+          <w:sz w:val="16"/>
+          <w:szCs w:val="16"/>
+          <w:lang w:eastAsia="es-PA"/>
+        </w:rPr>
+        <w:t xml:space="preserve">    </w:t>
+      </w:r>
+      <w:r>
+        <w:rPr>
+          <w:rFonts w:ascii="Consolas" w:eastAsia="Times New Roman" w:hAnsi="Consolas" w:cs="Times New Roman"/>
+          <w:color w:val="569CD6"/>
+          <w:sz w:val="16"/>
+          <w:szCs w:val="16"/>
+          <w:lang w:eastAsia="es-PA"/>
+        </w:rPr>
+        <w:t>const</w:t>
+      </w:r>
+      <w:r>
+        <w:rPr>
+          <w:rFonts w:ascii="Consolas" w:eastAsia="Times New Roman" w:hAnsi="Consolas" w:cs="Times New Roman"/>
+          <w:color w:val="CCCCCC"/>
+          <w:sz w:val="16"/>
+          <w:szCs w:val="16"/>
+          <w:lang w:eastAsia="es-PA"/>
+        </w:rPr>
+        <w:t xml:space="preserve"> </w:t>
+      </w:r>
+      <w:r>
+        <w:rPr>
+          <w:rFonts w:ascii="Consolas" w:eastAsia="Times New Roman" w:hAnsi="Consolas" w:cs="Times New Roman"/>
+          <w:color w:val="4FC1FF"/>
+          <w:sz w:val="16"/>
+          <w:szCs w:val="16"/>
+          <w:lang w:eastAsia="es-PA"/>
+        </w:rPr>
+        <w:t>suscription1</w:t>
+      </w:r>
+      <w:r>
+        <w:rPr>
+          <w:rFonts w:ascii="Consolas" w:eastAsia="Times New Roman" w:hAnsi="Consolas" w:cs="Times New Roman"/>
+          <w:color w:val="CCCCCC"/>
+          <w:sz w:val="16"/>
+          <w:szCs w:val="16"/>
+          <w:lang w:eastAsia="es-PA"/>
+        </w:rPr>
+        <w:t xml:space="preserve"> </w:t>
+      </w:r>
+      <w:r>
+        <w:rPr>
+          <w:rFonts w:ascii="Consolas" w:eastAsia="Times New Roman" w:hAnsi="Consolas" w:cs="Times New Roman"/>
+          <w:color w:val="D4D4D4"/>
+          <w:sz w:val="16"/>
+          <w:szCs w:val="16"/>
+          <w:lang w:eastAsia="es-PA"/>
+        </w:rPr>
+        <w:t>=</w:t>
+      </w:r>
+      <w:r>
+        <w:rPr>
+          <w:rFonts w:ascii="Consolas" w:eastAsia="Times New Roman" w:hAnsi="Consolas" w:cs="Times New Roman"/>
+          <w:color w:val="CCCCCC"/>
+          <w:sz w:val="16"/>
+          <w:szCs w:val="16"/>
+          <w:lang w:eastAsia="es-PA"/>
+        </w:rPr>
+        <w:t xml:space="preserve"> </w:t>
+      </w:r>
+      <w:proofErr w:type="spellStart"/>
+      <w:r>
+        <w:rPr>
+          <w:rFonts w:ascii="Consolas" w:eastAsia="Times New Roman" w:hAnsi="Consolas" w:cs="Times New Roman"/>
+          <w:color w:val="9CDCFE"/>
+          <w:sz w:val="16"/>
+          <w:szCs w:val="16"/>
+          <w:lang w:eastAsia="es-PA"/>
+        </w:rPr>
+        <w:t>Notifications</w:t>
+      </w:r>
+      <w:r>
+        <w:rPr>
+          <w:rFonts w:ascii="Consolas" w:eastAsia="Times New Roman" w:hAnsi="Consolas" w:cs="Times New Roman"/>
+          <w:color w:val="CCCCCC"/>
+          <w:sz w:val="16"/>
+          <w:szCs w:val="16"/>
+          <w:lang w:eastAsia="es-PA"/>
+        </w:rPr>
+        <w:t>.</w:t>
+      </w:r>
+      <w:r>
+        <w:rPr>
+          <w:rFonts w:ascii="Consolas" w:eastAsia="Times New Roman" w:hAnsi="Consolas" w:cs="Times New Roman"/>
+          <w:color w:val="DCDCAA"/>
+          <w:sz w:val="16"/>
+          <w:szCs w:val="16"/>
+          <w:lang w:eastAsia="es-PA"/>
+        </w:rPr>
+        <w:t>addNotificationReceivedListener</w:t>
+      </w:r>
+      <w:proofErr w:type="spellEnd"/>
+      <w:r>
+        <w:rPr>
+          <w:rFonts w:ascii="Consolas" w:eastAsia="Times New Roman" w:hAnsi="Consolas" w:cs="Times New Roman"/>
+          <w:color w:val="CCCCCC"/>
+          <w:sz w:val="16"/>
+          <w:szCs w:val="16"/>
+          <w:lang w:eastAsia="es-PA"/>
+        </w:rPr>
+        <w:t>(</w:t>
+      </w:r>
+    </w:p>
+    <w:p>
+      <w:pPr>
+        <w:shd w:val="clear" w:color="auto" w:fill="1F1F1F"/>
+        <w:spacing w:line="285" w:lineRule="atLeast"/>
+        <w:rPr>
+          <w:rFonts w:ascii="Consolas" w:eastAsia="Times New Roman" w:hAnsi="Consolas" w:cs="Times New Roman"/>
+          <w:color w:val="CCCCCC"/>
+          <w:sz w:val="16"/>
+          <w:szCs w:val="16"/>
+          <w:lang w:val="es-PA" w:eastAsia="es-PA"/>
+        </w:rPr>
+      </w:pPr>
+      <w:r>
+        <w:rPr>
+          <w:rFonts w:ascii="Consolas" w:eastAsia="Times New Roman" w:hAnsi="Consolas" w:cs="Times New Roman"/>
+          <w:color w:val="CCCCCC"/>
+          <w:sz w:val="16"/>
+          <w:szCs w:val="16"/>
+          <w:lang w:eastAsia="es-PA"/>
+        </w:rPr>
+        <w:t xml:space="preserve">      </w:t>
+      </w:r>
+      <w:r>
+        <w:rPr>
+          <w:rFonts w:ascii="Consolas" w:eastAsia="Times New Roman" w:hAnsi="Consolas" w:cs="Times New Roman"/>
+          <w:color w:val="CCCCCC"/>
+          <w:sz w:val="16"/>
+          <w:szCs w:val="16"/>
+          <w:lang w:val="es-PA" w:eastAsia="es-PA"/>
+        </w:rPr>
+        <w:t>(</w:t>
+      </w:r>
+      <w:proofErr w:type="spellStart"/>
+      <w:r>
+        <w:rPr>
+          <w:rFonts w:ascii="Consolas" w:eastAsia="Times New Roman" w:hAnsi="Consolas" w:cs="Times New Roman"/>
+          <w:color w:val="9CDCFE"/>
+          <w:sz w:val="16"/>
+          <w:szCs w:val="16"/>
+          <w:lang w:val="es-PA" w:eastAsia="es-PA"/>
+        </w:rPr>
+        <w:t>notification</w:t>
+      </w:r>
+      <w:proofErr w:type="spellEnd"/>
+      <w:r>
+        <w:rPr>
+          <w:rFonts w:ascii="Consolas" w:eastAsia="Times New Roman" w:hAnsi="Consolas" w:cs="Times New Roman"/>
+          <w:color w:val="CCCCCC"/>
+          <w:sz w:val="16"/>
+          <w:szCs w:val="16"/>
+          <w:lang w:val="es-PA" w:eastAsia="es-PA"/>
+        </w:rPr>
+        <w:t xml:space="preserve">) </w:t>
+      </w:r>
+      <w:r>
+        <w:rPr>
+          <w:rFonts w:ascii="Consolas" w:eastAsia="Times New Roman" w:hAnsi="Consolas" w:cs="Times New Roman"/>
+          <w:color w:val="569CD6"/>
+          <w:sz w:val="16"/>
+          <w:szCs w:val="16"/>
+          <w:lang w:val="es-PA" w:eastAsia="es-PA"/>
+        </w:rPr>
+        <w:t>=&gt;</w:t>
+      </w:r>
+      <w:r>
+        <w:rPr>
+          <w:rFonts w:ascii="Consolas" w:eastAsia="Times New Roman" w:hAnsi="Consolas" w:cs="Times New Roman"/>
+          <w:color w:val="CCCCCC"/>
+          <w:sz w:val="16"/>
+          <w:szCs w:val="16"/>
+          <w:lang w:val="es-PA" w:eastAsia="es-PA"/>
+        </w:rPr>
+        <w:t xml:space="preserve"> {</w:t>
+      </w:r>
+    </w:p>
+    <w:p>
+      <w:pPr>
+        <w:shd w:val="clear" w:color="auto" w:fill="1F1F1F"/>
+        <w:spacing w:line="285" w:lineRule="atLeast"/>
+        <w:rPr>
+          <w:rFonts w:ascii="Consolas" w:eastAsia="Times New Roman" w:hAnsi="Consolas" w:cs="Times New Roman"/>
+          <w:color w:val="CCCCCC"/>
+          <w:sz w:val="16"/>
+          <w:szCs w:val="16"/>
+          <w:lang w:val="es-PA" w:eastAsia="es-PA"/>
+        </w:rPr>
+      </w:pPr>
+      <w:r>
+        <w:rPr>
+          <w:rFonts w:ascii="Consolas" w:eastAsia="Times New Roman" w:hAnsi="Consolas" w:cs="Times New Roman"/>
+          <w:color w:val="CCCCCC"/>
+          <w:sz w:val="16"/>
+          <w:szCs w:val="16"/>
+          <w:lang w:val="es-PA" w:eastAsia="es-PA"/>
+        </w:rPr>
+        <w:t xml:space="preserve">        </w:t>
+      </w:r>
+      <w:proofErr w:type="gramStart"/>
+      <w:r>
+        <w:rPr>
+          <w:rFonts w:ascii="Consolas" w:eastAsia="Times New Roman" w:hAnsi="Consolas" w:cs="Times New Roman"/>
+          <w:color w:val="9CDCFE"/>
+          <w:sz w:val="16"/>
+          <w:szCs w:val="16"/>
+          <w:lang w:val="es-PA" w:eastAsia="es-PA"/>
+        </w:rPr>
+        <w:t>console</w:t>
+      </w:r>
+      <w:r>
+        <w:rPr>
+          <w:rFonts w:ascii="Consolas" w:eastAsia="Times New Roman" w:hAnsi="Consolas" w:cs="Times New Roman"/>
+          <w:color w:val="CCCCCC"/>
+          <w:sz w:val="16"/>
+          <w:szCs w:val="16"/>
+          <w:lang w:val="es-PA" w:eastAsia="es-PA"/>
+        </w:rPr>
+        <w:t>.</w:t>
+      </w:r>
+      <w:r>
+        <w:rPr>
+          <w:rFonts w:ascii="Consolas" w:eastAsia="Times New Roman" w:hAnsi="Consolas" w:cs="Times New Roman"/>
+          <w:color w:val="DCDCAA"/>
+          <w:sz w:val="16"/>
+          <w:szCs w:val="16"/>
+          <w:lang w:val="es-PA" w:eastAsia="es-PA"/>
+        </w:rPr>
+        <w:t>log</w:t>
+      </w:r>
+      <w:r>
+        <w:rPr>
+          <w:rFonts w:ascii="Consolas" w:eastAsia="Times New Roman" w:hAnsi="Consolas" w:cs="Times New Roman"/>
+          <w:color w:val="CCCCCC"/>
+          <w:sz w:val="16"/>
+          <w:szCs w:val="16"/>
+          <w:lang w:val="es-PA" w:eastAsia="es-PA"/>
+        </w:rPr>
+        <w:t>(</w:t>
+      </w:r>
+      <w:proofErr w:type="gramEnd"/>
+    </w:p>
+    <w:p>
+      <w:pPr>
+        <w:shd w:val="clear" w:color="auto" w:fill="1F1F1F"/>
+        <w:spacing w:line="285" w:lineRule="atLeast"/>
+        <w:rPr>
+          <w:rFonts w:ascii="Consolas" w:eastAsia="Times New Roman" w:hAnsi="Consolas" w:cs="Times New Roman"/>
+          <w:color w:val="CCCCCC"/>
+          <w:sz w:val="16"/>
+          <w:szCs w:val="16"/>
+          <w:lang w:val="es-PA" w:eastAsia="es-PA"/>
+        </w:rPr>
+      </w:pPr>
+      <w:r>
+        <w:rPr>
+          <w:rFonts w:ascii="Consolas" w:eastAsia="Times New Roman" w:hAnsi="Consolas" w:cs="Times New Roman"/>
+          <w:color w:val="CCCCCC"/>
+          <w:sz w:val="16"/>
+          <w:szCs w:val="16"/>
+          <w:lang w:val="es-PA" w:eastAsia="es-PA"/>
+        </w:rPr>
+        <w:t xml:space="preserve">          </w:t>
+      </w:r>
+      <w:r>
+        <w:rPr>
+          <w:rFonts w:ascii="Consolas" w:eastAsia="Times New Roman" w:hAnsi="Consolas" w:cs="Times New Roman"/>
+          <w:color w:val="CE9178"/>
+          <w:sz w:val="16"/>
+          <w:szCs w:val="16"/>
+          <w:lang w:val="es-PA" w:eastAsia="es-PA"/>
+        </w:rPr>
+        <w:t xml:space="preserve">"Notificación </w:t>
+      </w:r>
+      <w:proofErr w:type="spellStart"/>
+      <w:r>
+        <w:rPr>
+          <w:rFonts w:ascii="Consolas" w:eastAsia="Times New Roman" w:hAnsi="Consolas" w:cs="Times New Roman"/>
+          <w:color w:val="CE9178"/>
+          <w:sz w:val="16"/>
+          <w:szCs w:val="16"/>
+          <w:lang w:val="es-PA" w:eastAsia="es-PA"/>
+        </w:rPr>
+        <w:t>peticion</w:t>
+      </w:r>
+      <w:proofErr w:type="spellEnd"/>
+      <w:r>
+        <w:rPr>
+          <w:rFonts w:ascii="Consolas" w:eastAsia="Times New Roman" w:hAnsi="Consolas" w:cs="Times New Roman"/>
+          <w:color w:val="CE9178"/>
+          <w:sz w:val="16"/>
+          <w:szCs w:val="16"/>
+          <w:lang w:val="es-PA" w:eastAsia="es-PA"/>
+        </w:rPr>
+        <w:t xml:space="preserve"> recibida:"</w:t>
+      </w:r>
+      <w:r>
+        <w:rPr>
+          <w:rFonts w:ascii="Consolas" w:eastAsia="Times New Roman" w:hAnsi="Consolas" w:cs="Times New Roman"/>
+          <w:color w:val="CCCCCC"/>
+          <w:sz w:val="16"/>
+          <w:szCs w:val="16"/>
+          <w:lang w:val="es-PA" w:eastAsia="es-PA"/>
+        </w:rPr>
+        <w:t>,</w:t>
+      </w:r>
+    </w:p>
+    <w:p>
+      <w:pPr>
+        <w:shd w:val="clear" w:color="auto" w:fill="1F1F1F"/>
+        <w:spacing w:line="285" w:lineRule="atLeast"/>
+        <w:rPr>
+          <w:rFonts w:ascii="Consolas" w:eastAsia="Times New Roman" w:hAnsi="Consolas" w:cs="Times New Roman"/>
+          <w:color w:val="CCCCCC"/>
+          <w:sz w:val="16"/>
+          <w:szCs w:val="16"/>
+          <w:lang w:eastAsia="es-PA"/>
+        </w:rPr>
+      </w:pPr>
+      <w:r>
+        <w:rPr>
+          <w:rFonts w:ascii="Consolas" w:eastAsia="Times New Roman" w:hAnsi="Consolas" w:cs="Times New Roman"/>
+          <w:color w:val="CCCCCC"/>
+          <w:sz w:val="16"/>
+          <w:szCs w:val="16"/>
+          <w:lang w:val="es-PA" w:eastAsia="es-PA"/>
+        </w:rPr>
+        <w:t xml:space="preserve">          </w:t>
+      </w:r>
+      <w:proofErr w:type="spellStart"/>
+      <w:r>
+        <w:rPr>
+          <w:rFonts w:ascii="Consolas" w:eastAsia="Times New Roman" w:hAnsi="Consolas" w:cs="Times New Roman"/>
+          <w:color w:val="9CDCFE"/>
+          <w:sz w:val="16"/>
+          <w:szCs w:val="16"/>
+          <w:lang w:eastAsia="es-PA"/>
+        </w:rPr>
+        <w:t>JSON</w:t>
+      </w:r>
+      <w:r>
+        <w:rPr>
+          <w:rFonts w:ascii="Consolas" w:eastAsia="Times New Roman" w:hAnsi="Consolas" w:cs="Times New Roman"/>
+          <w:color w:val="CCCCCC"/>
+          <w:sz w:val="16"/>
+          <w:szCs w:val="16"/>
+          <w:lang w:eastAsia="es-PA"/>
+        </w:rPr>
+        <w:t>.</w:t>
+      </w:r>
+      <w:r>
+        <w:rPr>
+          <w:rFonts w:ascii="Consolas" w:eastAsia="Times New Roman" w:hAnsi="Consolas" w:cs="Times New Roman"/>
+          <w:color w:val="DCDCAA"/>
+          <w:sz w:val="16"/>
+          <w:szCs w:val="16"/>
+          <w:lang w:eastAsia="es-PA"/>
+        </w:rPr>
+        <w:t>stringify</w:t>
+      </w:r>
+      <w:proofErr w:type="spellEnd"/>
+      <w:r>
+        <w:rPr>
+          <w:rFonts w:ascii="Consolas" w:eastAsia="Times New Roman" w:hAnsi="Consolas" w:cs="Times New Roman"/>
+          <w:color w:val="CCCCCC"/>
+          <w:sz w:val="16"/>
+          <w:szCs w:val="16"/>
+          <w:lang w:eastAsia="es-PA"/>
+        </w:rPr>
+        <w:t>(</w:t>
+      </w:r>
+      <w:r>
+        <w:rPr>
+          <w:rFonts w:ascii="Consolas" w:eastAsia="Times New Roman" w:hAnsi="Consolas" w:cs="Times New Roman"/>
+          <w:color w:val="9CDCFE"/>
+          <w:sz w:val="16"/>
+          <w:szCs w:val="16"/>
+          <w:lang w:eastAsia="es-PA"/>
+        </w:rPr>
+        <w:t>notification</w:t>
+      </w:r>
+      <w:r>
+        <w:rPr>
+          <w:rFonts w:ascii="Consolas" w:eastAsia="Times New Roman" w:hAnsi="Consolas" w:cs="Times New Roman"/>
+          <w:color w:val="CCCCCC"/>
+          <w:sz w:val="16"/>
+          <w:szCs w:val="16"/>
+          <w:lang w:eastAsia="es-PA"/>
+        </w:rPr>
+        <w:t xml:space="preserve">, </w:t>
+      </w:r>
+      <w:r>
+        <w:rPr>
+          <w:rFonts w:ascii="Consolas" w:eastAsia="Times New Roman" w:hAnsi="Consolas" w:cs="Times New Roman"/>
+          <w:color w:val="569CD6"/>
+          <w:sz w:val="16"/>
+          <w:szCs w:val="16"/>
+          <w:lang w:eastAsia="es-PA"/>
+        </w:rPr>
+        <w:t>null</w:t>
+      </w:r>
+      <w:r>
+        <w:rPr>
+          <w:rFonts w:ascii="Consolas" w:eastAsia="Times New Roman" w:hAnsi="Consolas" w:cs="Times New Roman"/>
+          <w:color w:val="CCCCCC"/>
+          <w:sz w:val="16"/>
+          <w:szCs w:val="16"/>
+          <w:lang w:eastAsia="es-PA"/>
+        </w:rPr>
+        <w:t xml:space="preserve">, </w:t>
+      </w:r>
+      <w:r>
+        <w:rPr>
+          <w:rFonts w:ascii="Consolas" w:eastAsia="Times New Roman" w:hAnsi="Consolas" w:cs="Times New Roman"/>
+          <w:color w:val="B5CEA8"/>
+          <w:sz w:val="16"/>
+          <w:szCs w:val="16"/>
+          <w:lang w:eastAsia="es-PA"/>
+        </w:rPr>
+        <w:t>2</w:t>
+      </w:r>
+      <w:r>
+        <w:rPr>
+          <w:rFonts w:ascii="Consolas" w:eastAsia="Times New Roman" w:hAnsi="Consolas" w:cs="Times New Roman"/>
+          <w:color w:val="CCCCCC"/>
+          <w:sz w:val="16"/>
+          <w:szCs w:val="16"/>
+          <w:lang w:eastAsia="es-PA"/>
+        </w:rPr>
+        <w:t>)</w:t>
+      </w:r>
+    </w:p>
+    <w:p>
+      <w:pPr>
+        <w:shd w:val="clear" w:color="auto" w:fill="1F1F1F"/>
+        <w:spacing w:line="285" w:lineRule="atLeast"/>
+        <w:rPr>
+          <w:rFonts w:ascii="Consolas" w:eastAsia="Times New Roman" w:hAnsi="Consolas" w:cs="Times New Roman"/>
+          <w:color w:val="CCCCCC"/>
+          <w:sz w:val="16"/>
+          <w:szCs w:val="16"/>
+          <w:lang w:eastAsia="es-PA"/>
+        </w:rPr>
+      </w:pPr>
+      <w:r>
+        <w:rPr>
+          <w:rFonts w:ascii="Consolas" w:eastAsia="Times New Roman" w:hAnsi="Consolas" w:cs="Times New Roman"/>
+          <w:color w:val="CCCCCC"/>
+          <w:sz w:val="16"/>
+          <w:szCs w:val="16"/>
+          <w:lang w:eastAsia="es-PA"/>
+        </w:rPr>
+        <w:t>        );</w:t>
+      </w:r>
+    </w:p>
+    <w:p>
+      <w:pPr>
+        <w:shd w:val="clear" w:color="auto" w:fill="1F1F1F"/>
+        <w:spacing w:line="285" w:lineRule="atLeast"/>
+        <w:rPr>
+          <w:rFonts w:ascii="Consolas" w:eastAsia="Times New Roman" w:hAnsi="Consolas" w:cs="Times New Roman"/>
+          <w:color w:val="CCCCCC"/>
+          <w:sz w:val="16"/>
+          <w:szCs w:val="16"/>
+          <w:lang w:eastAsia="es-PA"/>
+        </w:rPr>
+      </w:pPr>
+      <w:r>
+        <w:rPr>
+          <w:rFonts w:ascii="Consolas" w:eastAsia="Times New Roman" w:hAnsi="Consolas" w:cs="Times New Roman"/>
+          <w:color w:val="CCCCCC"/>
+          <w:sz w:val="16"/>
+          <w:szCs w:val="16"/>
+          <w:lang w:eastAsia="es-PA"/>
+        </w:rPr>
+        <w:t xml:space="preserve">        </w:t>
+      </w:r>
+      <w:r>
+        <w:rPr>
+          <w:rFonts w:ascii="Consolas" w:eastAsia="Times New Roman" w:hAnsi="Consolas" w:cs="Times New Roman"/>
+          <w:color w:val="569CD6"/>
+          <w:sz w:val="16"/>
+          <w:szCs w:val="16"/>
+          <w:lang w:eastAsia="es-PA"/>
+        </w:rPr>
+        <w:t>const</w:t>
+      </w:r>
+      <w:r>
+        <w:rPr>
+          <w:rFonts w:ascii="Consolas" w:eastAsia="Times New Roman" w:hAnsi="Consolas" w:cs="Times New Roman"/>
+          <w:color w:val="CCCCCC"/>
+          <w:sz w:val="16"/>
+          <w:szCs w:val="16"/>
+          <w:lang w:eastAsia="es-PA"/>
+        </w:rPr>
+        <w:t xml:space="preserve"> </w:t>
+      </w:r>
+      <w:r>
+        <w:rPr>
+          <w:rFonts w:ascii="Consolas" w:eastAsia="Times New Roman" w:hAnsi="Consolas" w:cs="Times New Roman"/>
+          <w:color w:val="4FC1FF"/>
+          <w:sz w:val="16"/>
+          <w:szCs w:val="16"/>
+          <w:lang w:eastAsia="es-PA"/>
+        </w:rPr>
+        <w:t>username</w:t>
+      </w:r>
+      <w:r>
+        <w:rPr>
+          <w:rFonts w:ascii="Consolas" w:eastAsia="Times New Roman" w:hAnsi="Consolas" w:cs="Times New Roman"/>
+          <w:color w:val="CCCCCC"/>
+          <w:sz w:val="16"/>
+          <w:szCs w:val="16"/>
+          <w:lang w:eastAsia="es-PA"/>
+        </w:rPr>
+        <w:t xml:space="preserve"> </w:t>
+      </w:r>
+      <w:r>
+        <w:rPr>
+          <w:rFonts w:ascii="Consolas" w:eastAsia="Times New Roman" w:hAnsi="Consolas" w:cs="Times New Roman"/>
+          <w:color w:val="D4D4D4"/>
+          <w:sz w:val="16"/>
+          <w:szCs w:val="16"/>
+          <w:lang w:eastAsia="es-PA"/>
+        </w:rPr>
+        <w:t>=</w:t>
+      </w:r>
+      <w:r>
+        <w:rPr>
+          <w:rFonts w:ascii="Consolas" w:eastAsia="Times New Roman" w:hAnsi="Consolas" w:cs="Times New Roman"/>
+          <w:color w:val="CCCCCC"/>
+          <w:sz w:val="16"/>
+          <w:szCs w:val="16"/>
+          <w:lang w:eastAsia="es-PA"/>
+        </w:rPr>
+        <w:t xml:space="preserve"> </w:t>
+      </w:r>
+      <w:proofErr w:type="spellStart"/>
+      <w:proofErr w:type="gramStart"/>
+      <w:r>
+        <w:rPr>
+          <w:rFonts w:ascii="Consolas" w:eastAsia="Times New Roman" w:hAnsi="Consolas" w:cs="Times New Roman"/>
+          <w:color w:val="9CDCFE"/>
+          <w:sz w:val="16"/>
+          <w:szCs w:val="16"/>
+          <w:lang w:eastAsia="es-PA"/>
+        </w:rPr>
+        <w:t>notification</w:t>
+      </w:r>
+      <w:r>
+        <w:rPr>
+          <w:rFonts w:ascii="Consolas" w:eastAsia="Times New Roman" w:hAnsi="Consolas" w:cs="Times New Roman"/>
+          <w:color w:val="CCCCCC"/>
+          <w:sz w:val="16"/>
+          <w:szCs w:val="16"/>
+          <w:lang w:eastAsia="es-PA"/>
+        </w:rPr>
+        <w:t>.</w:t>
+      </w:r>
+      <w:r>
+        <w:rPr>
+          <w:rFonts w:ascii="Consolas" w:eastAsia="Times New Roman" w:hAnsi="Consolas" w:cs="Times New Roman"/>
+          <w:color w:val="9CDCFE"/>
+          <w:sz w:val="16"/>
+          <w:szCs w:val="16"/>
+          <w:lang w:eastAsia="es-PA"/>
+        </w:rPr>
+        <w:t>request</w:t>
+      </w:r>
+      <w:proofErr w:type="gramEnd"/>
+      <w:r>
+        <w:rPr>
+          <w:rFonts w:ascii="Consolas" w:eastAsia="Times New Roman" w:hAnsi="Consolas" w:cs="Times New Roman"/>
+          <w:color w:val="CCCCCC"/>
+          <w:sz w:val="16"/>
+          <w:szCs w:val="16"/>
+          <w:lang w:eastAsia="es-PA"/>
+        </w:rPr>
+        <w:t>.</w:t>
+      </w:r>
+      <w:r>
+        <w:rPr>
+          <w:rFonts w:ascii="Consolas" w:eastAsia="Times New Roman" w:hAnsi="Consolas" w:cs="Times New Roman"/>
+          <w:color w:val="9CDCFE"/>
+          <w:sz w:val="16"/>
+          <w:szCs w:val="16"/>
+          <w:lang w:eastAsia="es-PA"/>
+        </w:rPr>
+        <w:t>content</w:t>
+      </w:r>
+      <w:r>
+        <w:rPr>
+          <w:rFonts w:ascii="Consolas" w:eastAsia="Times New Roman" w:hAnsi="Consolas" w:cs="Times New Roman"/>
+          <w:color w:val="CCCCCC"/>
+          <w:sz w:val="16"/>
+          <w:szCs w:val="16"/>
+          <w:lang w:eastAsia="es-PA"/>
+        </w:rPr>
+        <w:t>.</w:t>
+      </w:r>
+      <w:r>
+        <w:rPr>
+          <w:rFonts w:ascii="Consolas" w:eastAsia="Times New Roman" w:hAnsi="Consolas" w:cs="Times New Roman"/>
+          <w:color w:val="9CDCFE"/>
+          <w:sz w:val="16"/>
+          <w:szCs w:val="16"/>
+          <w:lang w:eastAsia="es-PA"/>
+        </w:rPr>
+        <w:t>data</w:t>
+      </w:r>
+      <w:r>
+        <w:rPr>
+          <w:rFonts w:ascii="Consolas" w:eastAsia="Times New Roman" w:hAnsi="Consolas" w:cs="Times New Roman"/>
+          <w:color w:val="CCCCCC"/>
+          <w:sz w:val="16"/>
+          <w:szCs w:val="16"/>
+          <w:lang w:eastAsia="es-PA"/>
+        </w:rPr>
+        <w:t>.</w:t>
+      </w:r>
+      <w:r>
+        <w:rPr>
+          <w:rFonts w:ascii="Consolas" w:eastAsia="Times New Roman" w:hAnsi="Consolas" w:cs="Times New Roman"/>
+          <w:color w:val="9CDCFE"/>
+          <w:sz w:val="16"/>
+          <w:szCs w:val="16"/>
+          <w:lang w:eastAsia="es-PA"/>
+        </w:rPr>
+        <w:t>ususario</w:t>
+      </w:r>
+      <w:proofErr w:type="spellEnd"/>
+      <w:r>
+        <w:rPr>
+          <w:rFonts w:ascii="Consolas" w:eastAsia="Times New Roman" w:hAnsi="Consolas" w:cs="Times New Roman"/>
+          <w:color w:val="CCCCCC"/>
+          <w:sz w:val="16"/>
+          <w:szCs w:val="16"/>
+          <w:lang w:eastAsia="es-PA"/>
+        </w:rPr>
+        <w:t>;</w:t>
+      </w:r>
+    </w:p>
+    <w:p>
+      <w:pPr>
+        <w:shd w:val="clear" w:color="auto" w:fill="1F1F1F"/>
+        <w:spacing w:line="285" w:lineRule="atLeast"/>
+        <w:rPr>
+          <w:rFonts w:ascii="Consolas" w:eastAsia="Times New Roman" w:hAnsi="Consolas" w:cs="Times New Roman"/>
+          <w:color w:val="CCCCCC"/>
+          <w:sz w:val="16"/>
+          <w:szCs w:val="16"/>
+          <w:lang w:eastAsia="es-PA"/>
+        </w:rPr>
+      </w:pPr>
+      <w:r>
+        <w:rPr>
+          <w:rFonts w:ascii="Consolas" w:eastAsia="Times New Roman" w:hAnsi="Consolas" w:cs="Times New Roman"/>
+          <w:color w:val="CCCCCC"/>
+          <w:sz w:val="16"/>
+          <w:szCs w:val="16"/>
+          <w:lang w:eastAsia="es-PA"/>
+        </w:rPr>
+        <w:t xml:space="preserve">        </w:t>
+      </w:r>
+      <w:r>
+        <w:rPr>
+          <w:rFonts w:ascii="Consolas" w:eastAsia="Times New Roman" w:hAnsi="Consolas" w:cs="Times New Roman"/>
+          <w:color w:val="9CDCFE"/>
+          <w:sz w:val="16"/>
+          <w:szCs w:val="16"/>
+          <w:lang w:eastAsia="es-PA"/>
+        </w:rPr>
+        <w:t>console</w:t>
+      </w:r>
+      <w:r>
+        <w:rPr>
+          <w:rFonts w:ascii="Consolas" w:eastAsia="Times New Roman" w:hAnsi="Consolas" w:cs="Times New Roman"/>
+          <w:color w:val="CCCCCC"/>
+          <w:sz w:val="16"/>
+          <w:szCs w:val="16"/>
+          <w:lang w:eastAsia="es-PA"/>
+        </w:rPr>
+        <w:t>.</w:t>
+      </w:r>
+      <w:r>
+        <w:rPr>
+          <w:rFonts w:ascii="Consolas" w:eastAsia="Times New Roman" w:hAnsi="Consolas" w:cs="Times New Roman"/>
+          <w:color w:val="DCDCAA"/>
+          <w:sz w:val="16"/>
+          <w:szCs w:val="16"/>
+          <w:lang w:eastAsia="es-PA"/>
+        </w:rPr>
+        <w:t>log</w:t>
+      </w:r>
+      <w:r>
+        <w:rPr>
+          <w:rFonts w:ascii="Consolas" w:eastAsia="Times New Roman" w:hAnsi="Consolas" w:cs="Times New Roman"/>
+          <w:color w:val="CCCCCC"/>
+          <w:sz w:val="16"/>
+          <w:szCs w:val="16"/>
+          <w:lang w:eastAsia="es-PA"/>
+        </w:rPr>
+        <w:t>(</w:t>
+      </w:r>
+      <w:r>
+        <w:rPr>
+          <w:rFonts w:ascii="Consolas" w:eastAsia="Times New Roman" w:hAnsi="Consolas" w:cs="Times New Roman"/>
+          <w:color w:val="4FC1FF"/>
+          <w:sz w:val="16"/>
+          <w:szCs w:val="16"/>
+          <w:lang w:eastAsia="es-PA"/>
+        </w:rPr>
+        <w:t>username</w:t>
+      </w:r>
+      <w:r>
+        <w:rPr>
+          <w:rFonts w:ascii="Consolas" w:eastAsia="Times New Roman" w:hAnsi="Consolas" w:cs="Times New Roman"/>
+          <w:color w:val="CCCCCC"/>
+          <w:sz w:val="16"/>
+          <w:szCs w:val="16"/>
+          <w:lang w:eastAsia="es-PA"/>
+        </w:rPr>
+        <w:t>);</w:t>
+      </w:r>
+    </w:p>
+    <w:p>
+      <w:pPr>
+        <w:shd w:val="clear" w:color="auto" w:fill="1F1F1F"/>
+        <w:spacing w:line="285" w:lineRule="atLeast"/>
+        <w:rPr>
+          <w:rFonts w:ascii="Consolas" w:eastAsia="Times New Roman" w:hAnsi="Consolas" w:cs="Times New Roman"/>
+          <w:color w:val="CCCCCC"/>
+          <w:sz w:val="16"/>
+          <w:szCs w:val="16"/>
+          <w:lang w:eastAsia="es-PA"/>
+        </w:rPr>
+      </w:pPr>
+      <w:r>
+        <w:rPr>
+          <w:rFonts w:ascii="Consolas" w:eastAsia="Times New Roman" w:hAnsi="Consolas" w:cs="Times New Roman"/>
+          <w:color w:val="CCCCCC"/>
+          <w:sz w:val="16"/>
+          <w:szCs w:val="16"/>
+          <w:lang w:eastAsia="es-PA"/>
+        </w:rPr>
+        <w:t>      }</w:t>
+      </w:r>
+    </w:p>
+    <w:p>
+      <w:pPr>
+        <w:shd w:val="clear" w:color="auto" w:fill="1F1F1F"/>
+        <w:spacing w:line="285" w:lineRule="atLeast"/>
+        <w:rPr>
+          <w:rFonts w:ascii="Consolas" w:eastAsia="Times New Roman" w:hAnsi="Consolas" w:cs="Times New Roman"/>
+          <w:color w:val="CCCCCC"/>
+          <w:sz w:val="16"/>
+          <w:szCs w:val="16"/>
+          <w:lang w:eastAsia="es-PA"/>
+        </w:rPr>
+      </w:pPr>
+      <w:r>
+        <w:rPr>
+          <w:rFonts w:ascii="Consolas" w:eastAsia="Times New Roman" w:hAnsi="Consolas" w:cs="Times New Roman"/>
+          <w:color w:val="CCCCCC"/>
+          <w:sz w:val="16"/>
+          <w:szCs w:val="16"/>
+          <w:lang w:eastAsia="es-PA"/>
+        </w:rPr>
+        <w:t>    );</w:t>
+      </w:r>
+    </w:p>
+    <w:p>
+      <w:pPr>
+        <w:shd w:val="clear" w:color="auto" w:fill="1F1F1F"/>
+        <w:spacing w:line="285" w:lineRule="atLeast"/>
+        <w:rPr>
+          <w:rFonts w:ascii="Consolas" w:eastAsia="Times New Roman" w:hAnsi="Consolas" w:cs="Times New Roman"/>
+          <w:color w:val="CCCCCC"/>
+          <w:sz w:val="16"/>
+          <w:szCs w:val="16"/>
+          <w:lang w:eastAsia="es-PA"/>
+        </w:rPr>
+      </w:pPr>
+    </w:p>
+    <w:p>
+      <w:pPr>
+        <w:shd w:val="clear" w:color="auto" w:fill="1F1F1F"/>
+        <w:spacing w:line="285" w:lineRule="atLeast"/>
+        <w:rPr>
+          <w:rFonts w:ascii="Consolas" w:eastAsia="Times New Roman" w:hAnsi="Consolas" w:cs="Times New Roman"/>
+          <w:color w:val="CCCCCC"/>
+          <w:sz w:val="16"/>
+          <w:szCs w:val="16"/>
+          <w:lang w:eastAsia="es-PA"/>
+        </w:rPr>
+      </w:pPr>
+      <w:r>
+        <w:rPr>
+          <w:rFonts w:ascii="Consolas" w:eastAsia="Times New Roman" w:hAnsi="Consolas" w:cs="Times New Roman"/>
+          <w:color w:val="CCCCCC"/>
+          <w:sz w:val="16"/>
+          <w:szCs w:val="16"/>
+          <w:lang w:eastAsia="es-PA"/>
+        </w:rPr>
+        <w:t xml:space="preserve">    </w:t>
+      </w:r>
+      <w:r>
+        <w:rPr>
+          <w:rFonts w:ascii="Consolas" w:eastAsia="Times New Roman" w:hAnsi="Consolas" w:cs="Times New Roman"/>
+          <w:color w:val="569CD6"/>
+          <w:sz w:val="16"/>
+          <w:szCs w:val="16"/>
+          <w:lang w:eastAsia="es-PA"/>
+        </w:rPr>
+        <w:t>const</w:t>
+      </w:r>
+      <w:r>
+        <w:rPr>
+          <w:rFonts w:ascii="Consolas" w:eastAsia="Times New Roman" w:hAnsi="Consolas" w:cs="Times New Roman"/>
+          <w:color w:val="CCCCCC"/>
+          <w:sz w:val="16"/>
+          <w:szCs w:val="16"/>
+          <w:lang w:eastAsia="es-PA"/>
+        </w:rPr>
+        <w:t xml:space="preserve"> </w:t>
+      </w:r>
+      <w:r>
+        <w:rPr>
+          <w:rFonts w:ascii="Consolas" w:eastAsia="Times New Roman" w:hAnsi="Consolas" w:cs="Times New Roman"/>
+          <w:color w:val="4FC1FF"/>
+          <w:sz w:val="16"/>
+          <w:szCs w:val="16"/>
+          <w:lang w:eastAsia="es-PA"/>
+        </w:rPr>
+        <w:t>suscription2</w:t>
+      </w:r>
+      <w:r>
+        <w:rPr>
+          <w:rFonts w:ascii="Consolas" w:eastAsia="Times New Roman" w:hAnsi="Consolas" w:cs="Times New Roman"/>
+          <w:color w:val="CCCCCC"/>
+          <w:sz w:val="16"/>
+          <w:szCs w:val="16"/>
+          <w:lang w:eastAsia="es-PA"/>
+        </w:rPr>
+        <w:t xml:space="preserve"> </w:t>
+      </w:r>
+      <w:r>
+        <w:rPr>
+          <w:rFonts w:ascii="Consolas" w:eastAsia="Times New Roman" w:hAnsi="Consolas" w:cs="Times New Roman"/>
+          <w:color w:val="D4D4D4"/>
+          <w:sz w:val="16"/>
+          <w:szCs w:val="16"/>
+          <w:lang w:eastAsia="es-PA"/>
+        </w:rPr>
+        <w:t>=</w:t>
+      </w:r>
+      <w:r>
+        <w:rPr>
+          <w:rFonts w:ascii="Consolas" w:eastAsia="Times New Roman" w:hAnsi="Consolas" w:cs="Times New Roman"/>
+          <w:color w:val="CCCCCC"/>
+          <w:sz w:val="16"/>
+          <w:szCs w:val="16"/>
+          <w:lang w:eastAsia="es-PA"/>
+        </w:rPr>
+        <w:t xml:space="preserve"> </w:t>
+      </w:r>
+      <w:proofErr w:type="spellStart"/>
+      <w:r>
+        <w:rPr>
+          <w:rFonts w:ascii="Consolas" w:eastAsia="Times New Roman" w:hAnsi="Consolas" w:cs="Times New Roman"/>
+          <w:color w:val="9CDCFE"/>
+          <w:sz w:val="16"/>
+          <w:szCs w:val="16"/>
+          <w:lang w:eastAsia="es-PA"/>
+        </w:rPr>
+        <w:t>Notifications</w:t>
+      </w:r>
+      <w:r>
+        <w:rPr>
+          <w:rFonts w:ascii="Consolas" w:eastAsia="Times New Roman" w:hAnsi="Consolas" w:cs="Times New Roman"/>
+          <w:color w:val="CCCCCC"/>
+          <w:sz w:val="16"/>
+          <w:szCs w:val="16"/>
+          <w:lang w:eastAsia="es-PA"/>
+        </w:rPr>
+        <w:t>.</w:t>
+      </w:r>
+      <w:r>
+        <w:rPr>
+          <w:rFonts w:ascii="Consolas" w:eastAsia="Times New Roman" w:hAnsi="Consolas" w:cs="Times New Roman"/>
+          <w:color w:val="DCDCAA"/>
+          <w:sz w:val="16"/>
+          <w:szCs w:val="16"/>
+          <w:lang w:eastAsia="es-PA"/>
+        </w:rPr>
+        <w:t>addNotificationResponseReceivedListener</w:t>
+      </w:r>
+      <w:proofErr w:type="spellEnd"/>
+      <w:r>
+        <w:rPr>
+          <w:rFonts w:ascii="Consolas" w:eastAsia="Times New Roman" w:hAnsi="Consolas" w:cs="Times New Roman"/>
+          <w:color w:val="CCCCCC"/>
+          <w:sz w:val="16"/>
+          <w:szCs w:val="16"/>
+          <w:lang w:eastAsia="es-PA"/>
+        </w:rPr>
+        <w:t>(</w:t>
+      </w:r>
+    </w:p>
+    <w:p>
+      <w:pPr>
+        <w:shd w:val="clear" w:color="auto" w:fill="1F1F1F"/>
+        <w:spacing w:line="285" w:lineRule="atLeast"/>
+        <w:rPr>
+          <w:rFonts w:ascii="Consolas" w:eastAsia="Times New Roman" w:hAnsi="Consolas" w:cs="Times New Roman"/>
+          <w:color w:val="CCCCCC"/>
+          <w:sz w:val="16"/>
+          <w:szCs w:val="16"/>
+          <w:lang w:val="es-PA" w:eastAsia="es-PA"/>
+        </w:rPr>
+      </w:pPr>
+      <w:r>
+        <w:rPr>
+          <w:rFonts w:ascii="Consolas" w:eastAsia="Times New Roman" w:hAnsi="Consolas" w:cs="Times New Roman"/>
+          <w:color w:val="CCCCCC"/>
+          <w:sz w:val="16"/>
+          <w:szCs w:val="16"/>
+          <w:lang w:eastAsia="es-PA"/>
+        </w:rPr>
+        <w:t xml:space="preserve">      </w:t>
+      </w:r>
+      <w:r>
+        <w:rPr>
+          <w:rFonts w:ascii="Consolas" w:eastAsia="Times New Roman" w:hAnsi="Consolas" w:cs="Times New Roman"/>
+          <w:color w:val="CCCCCC"/>
+          <w:sz w:val="16"/>
+          <w:szCs w:val="16"/>
+          <w:lang w:val="es-PA" w:eastAsia="es-PA"/>
+        </w:rPr>
+        <w:t>(</w:t>
+      </w:r>
+      <w:r>
+        <w:rPr>
+          <w:rFonts w:ascii="Consolas" w:eastAsia="Times New Roman" w:hAnsi="Consolas" w:cs="Times New Roman"/>
+          <w:color w:val="9CDCFE"/>
+          <w:sz w:val="16"/>
+          <w:szCs w:val="16"/>
+          <w:lang w:val="es-PA" w:eastAsia="es-PA"/>
+        </w:rPr>
+        <w:t>response</w:t>
+      </w:r>
+      <w:r>
+        <w:rPr>
+          <w:rFonts w:ascii="Consolas" w:eastAsia="Times New Roman" w:hAnsi="Consolas" w:cs="Times New Roman"/>
+          <w:color w:val="CCCCCC"/>
+          <w:sz w:val="16"/>
+          <w:szCs w:val="16"/>
+          <w:lang w:val="es-PA" w:eastAsia="es-PA"/>
+        </w:rPr>
+        <w:t xml:space="preserve">) </w:t>
+      </w:r>
+      <w:r>
+        <w:rPr>
+          <w:rFonts w:ascii="Consolas" w:eastAsia="Times New Roman" w:hAnsi="Consolas" w:cs="Times New Roman"/>
+          <w:color w:val="569CD6"/>
+          <w:sz w:val="16"/>
+          <w:szCs w:val="16"/>
+          <w:lang w:val="es-PA" w:eastAsia="es-PA"/>
+        </w:rPr>
+        <w:t>=&gt;</w:t>
+      </w:r>
+      <w:r>
+        <w:rPr>
+          <w:rFonts w:ascii="Consolas" w:eastAsia="Times New Roman" w:hAnsi="Consolas" w:cs="Times New Roman"/>
+          <w:color w:val="CCCCCC"/>
+          <w:sz w:val="16"/>
+          <w:szCs w:val="16"/>
+          <w:lang w:val="es-PA" w:eastAsia="es-PA"/>
+        </w:rPr>
+        <w:t xml:space="preserve"> {</w:t>
+      </w:r>
+    </w:p>
+    <w:p>
+      <w:pPr>
+        <w:shd w:val="clear" w:color="auto" w:fill="1F1F1F"/>
+        <w:spacing w:line="285" w:lineRule="atLeast"/>
+        <w:rPr>
+          <w:rFonts w:ascii="Consolas" w:eastAsia="Times New Roman" w:hAnsi="Consolas" w:cs="Times New Roman"/>
+          <w:color w:val="CCCCCC"/>
+          <w:sz w:val="16"/>
+          <w:szCs w:val="16"/>
+          <w:lang w:val="es-PA" w:eastAsia="es-PA"/>
+        </w:rPr>
+      </w:pPr>
+      <w:r>
+        <w:rPr>
+          <w:rFonts w:ascii="Consolas" w:eastAsia="Times New Roman" w:hAnsi="Consolas" w:cs="Times New Roman"/>
+          <w:color w:val="CCCCCC"/>
+          <w:sz w:val="16"/>
+          <w:szCs w:val="16"/>
+          <w:lang w:val="es-PA" w:eastAsia="es-PA"/>
+        </w:rPr>
+        <w:t xml:space="preserve">        </w:t>
+      </w:r>
+      <w:proofErr w:type="gramStart"/>
+      <w:r>
+        <w:rPr>
+          <w:rFonts w:ascii="Consolas" w:eastAsia="Times New Roman" w:hAnsi="Consolas" w:cs="Times New Roman"/>
+          <w:color w:val="9CDCFE"/>
+          <w:sz w:val="16"/>
+          <w:szCs w:val="16"/>
+          <w:lang w:val="es-PA" w:eastAsia="es-PA"/>
+        </w:rPr>
+        <w:t>console</w:t>
+      </w:r>
+      <w:r>
+        <w:rPr>
+          <w:rFonts w:ascii="Consolas" w:eastAsia="Times New Roman" w:hAnsi="Consolas" w:cs="Times New Roman"/>
+          <w:color w:val="CCCCCC"/>
+          <w:sz w:val="16"/>
+          <w:szCs w:val="16"/>
+          <w:lang w:val="es-PA" w:eastAsia="es-PA"/>
+        </w:rPr>
+        <w:t>.</w:t>
+      </w:r>
+      <w:r>
+        <w:rPr>
+          <w:rFonts w:ascii="Consolas" w:eastAsia="Times New Roman" w:hAnsi="Consolas" w:cs="Times New Roman"/>
+          <w:color w:val="DCDCAA"/>
+          <w:sz w:val="16"/>
+          <w:szCs w:val="16"/>
+          <w:lang w:val="es-PA" w:eastAsia="es-PA"/>
+        </w:rPr>
+        <w:t>log</w:t>
+      </w:r>
+      <w:r>
+        <w:rPr>
+          <w:rFonts w:ascii="Consolas" w:eastAsia="Times New Roman" w:hAnsi="Consolas" w:cs="Times New Roman"/>
+          <w:color w:val="CCCCCC"/>
+          <w:sz w:val="16"/>
+          <w:szCs w:val="16"/>
+          <w:lang w:val="es-PA" w:eastAsia="es-PA"/>
+        </w:rPr>
+        <w:t>(</w:t>
+      </w:r>
+      <w:proofErr w:type="gramEnd"/>
+    </w:p>
+    <w:p>
+      <w:pPr>
+        <w:shd w:val="clear" w:color="auto" w:fill="1F1F1F"/>
+        <w:spacing w:line="285" w:lineRule="atLeast"/>
+        <w:rPr>
+          <w:rFonts w:ascii="Consolas" w:eastAsia="Times New Roman" w:hAnsi="Consolas" w:cs="Times New Roman"/>
+          <w:color w:val="CCCCCC"/>
+          <w:sz w:val="16"/>
+          <w:szCs w:val="16"/>
+          <w:lang w:val="es-PA" w:eastAsia="es-PA"/>
+        </w:rPr>
+      </w:pPr>
+      <w:r>
+        <w:rPr>
+          <w:rFonts w:ascii="Consolas" w:eastAsia="Times New Roman" w:hAnsi="Consolas" w:cs="Times New Roman"/>
+          <w:color w:val="CCCCCC"/>
+          <w:sz w:val="16"/>
+          <w:szCs w:val="16"/>
+          <w:lang w:val="es-PA" w:eastAsia="es-PA"/>
+        </w:rPr>
+        <w:t xml:space="preserve">          </w:t>
+      </w:r>
+      <w:r>
+        <w:rPr>
+          <w:rFonts w:ascii="Consolas" w:eastAsia="Times New Roman" w:hAnsi="Consolas" w:cs="Times New Roman"/>
+          <w:color w:val="CE9178"/>
+          <w:sz w:val="16"/>
+          <w:szCs w:val="16"/>
+          <w:lang w:val="es-PA" w:eastAsia="es-PA"/>
+        </w:rPr>
+        <w:t>"Notificación respuesta recibida:"</w:t>
+      </w:r>
+      <w:r>
+        <w:rPr>
+          <w:rFonts w:ascii="Consolas" w:eastAsia="Times New Roman" w:hAnsi="Consolas" w:cs="Times New Roman"/>
+          <w:color w:val="CCCCCC"/>
+          <w:sz w:val="16"/>
+          <w:szCs w:val="16"/>
+          <w:lang w:val="es-PA" w:eastAsia="es-PA"/>
+        </w:rPr>
+        <w:t>,</w:t>
+      </w:r>
+    </w:p>
+    <w:p>
+      <w:pPr>
+        <w:shd w:val="clear" w:color="auto" w:fill="1F1F1F"/>
+        <w:spacing w:line="285" w:lineRule="atLeast"/>
+        <w:rPr>
+          <w:rFonts w:ascii="Consolas" w:eastAsia="Times New Roman" w:hAnsi="Consolas" w:cs="Times New Roman"/>
+          <w:color w:val="CCCCCC"/>
+          <w:sz w:val="16"/>
+          <w:szCs w:val="16"/>
+          <w:lang w:eastAsia="es-PA"/>
+        </w:rPr>
+      </w:pPr>
+      <w:r>
+        <w:rPr>
+          <w:rFonts w:ascii="Consolas" w:eastAsia="Times New Roman" w:hAnsi="Consolas" w:cs="Times New Roman"/>
+          <w:color w:val="CCCCCC"/>
+          <w:sz w:val="16"/>
+          <w:szCs w:val="16"/>
+          <w:lang w:val="es-PA" w:eastAsia="es-PA"/>
+        </w:rPr>
+        <w:t xml:space="preserve">          </w:t>
+      </w:r>
+      <w:proofErr w:type="spellStart"/>
+      <w:r>
+        <w:rPr>
+          <w:rFonts w:ascii="Consolas" w:eastAsia="Times New Roman" w:hAnsi="Consolas" w:cs="Times New Roman"/>
+          <w:color w:val="9CDCFE"/>
+          <w:sz w:val="16"/>
+          <w:szCs w:val="16"/>
+          <w:lang w:eastAsia="es-PA"/>
+        </w:rPr>
+        <w:t>JSON</w:t>
+      </w:r>
+      <w:r>
+        <w:rPr>
+          <w:rFonts w:ascii="Consolas" w:eastAsia="Times New Roman" w:hAnsi="Consolas" w:cs="Times New Roman"/>
+          <w:color w:val="CCCCCC"/>
+          <w:sz w:val="16"/>
+          <w:szCs w:val="16"/>
+          <w:lang w:eastAsia="es-PA"/>
+        </w:rPr>
+        <w:t>.</w:t>
+      </w:r>
+      <w:r>
+        <w:rPr>
+          <w:rFonts w:ascii="Consolas" w:eastAsia="Times New Roman" w:hAnsi="Consolas" w:cs="Times New Roman"/>
+          <w:color w:val="DCDCAA"/>
+          <w:sz w:val="16"/>
+          <w:szCs w:val="16"/>
+          <w:lang w:eastAsia="es-PA"/>
+        </w:rPr>
+        <w:t>stringify</w:t>
+      </w:r>
+      <w:proofErr w:type="spellEnd"/>
+      <w:r>
+        <w:rPr>
+          <w:rFonts w:ascii="Consolas" w:eastAsia="Times New Roman" w:hAnsi="Consolas" w:cs="Times New Roman"/>
+          <w:color w:val="CCCCCC"/>
+          <w:sz w:val="16"/>
+          <w:szCs w:val="16"/>
+          <w:lang w:eastAsia="es-PA"/>
+        </w:rPr>
+        <w:t>(</w:t>
+      </w:r>
+      <w:r>
+        <w:rPr>
+          <w:rFonts w:ascii="Consolas" w:eastAsia="Times New Roman" w:hAnsi="Consolas" w:cs="Times New Roman"/>
+          <w:color w:val="9CDCFE"/>
+          <w:sz w:val="16"/>
+          <w:szCs w:val="16"/>
+          <w:lang w:eastAsia="es-PA"/>
+        </w:rPr>
+        <w:t>response</w:t>
+      </w:r>
+      <w:r>
+        <w:rPr>
+          <w:rFonts w:ascii="Consolas" w:eastAsia="Times New Roman" w:hAnsi="Consolas" w:cs="Times New Roman"/>
+          <w:color w:val="CCCCCC"/>
+          <w:sz w:val="16"/>
+          <w:szCs w:val="16"/>
+          <w:lang w:eastAsia="es-PA"/>
+        </w:rPr>
+        <w:t xml:space="preserve">, </w:t>
+      </w:r>
+      <w:r>
+        <w:rPr>
+          <w:rFonts w:ascii="Consolas" w:eastAsia="Times New Roman" w:hAnsi="Consolas" w:cs="Times New Roman"/>
+          <w:color w:val="569CD6"/>
+          <w:sz w:val="16"/>
+          <w:szCs w:val="16"/>
+          <w:lang w:eastAsia="es-PA"/>
+        </w:rPr>
+        <w:t>null</w:t>
+      </w:r>
+      <w:r>
+        <w:rPr>
+          <w:rFonts w:ascii="Consolas" w:eastAsia="Times New Roman" w:hAnsi="Consolas" w:cs="Times New Roman"/>
+          <w:color w:val="CCCCCC"/>
+          <w:sz w:val="16"/>
+          <w:szCs w:val="16"/>
+          <w:lang w:eastAsia="es-PA"/>
+        </w:rPr>
+        <w:t xml:space="preserve">, </w:t>
+      </w:r>
+      <w:r>
+        <w:rPr>
+          <w:rFonts w:ascii="Consolas" w:eastAsia="Times New Roman" w:hAnsi="Consolas" w:cs="Times New Roman"/>
+          <w:color w:val="B5CEA8"/>
+          <w:sz w:val="16"/>
+          <w:szCs w:val="16"/>
+          <w:lang w:eastAsia="es-PA"/>
+        </w:rPr>
+        <w:t>2</w:t>
+      </w:r>
+      <w:r>
+        <w:rPr>
+          <w:rFonts w:ascii="Consolas" w:eastAsia="Times New Roman" w:hAnsi="Consolas" w:cs="Times New Roman"/>
+          <w:color w:val="CCCCCC"/>
+          <w:sz w:val="16"/>
+          <w:szCs w:val="16"/>
+          <w:lang w:eastAsia="es-PA"/>
+        </w:rPr>
+        <w:t>)</w:t>
+      </w:r>
+    </w:p>
+    <w:p>
+      <w:pPr>
+        <w:shd w:val="clear" w:color="auto" w:fill="1F1F1F"/>
+        <w:spacing w:line="285" w:lineRule="atLeast"/>
+        <w:rPr>
+          <w:rFonts w:ascii="Consolas" w:eastAsia="Times New Roman" w:hAnsi="Consolas" w:cs="Times New Roman"/>
+          <w:color w:val="CCCCCC"/>
+          <w:sz w:val="16"/>
+          <w:szCs w:val="16"/>
+          <w:lang w:eastAsia="es-PA"/>
+        </w:rPr>
+      </w:pPr>
+      <w:r>
+        <w:rPr>
+          <w:rFonts w:ascii="Consolas" w:eastAsia="Times New Roman" w:hAnsi="Consolas" w:cs="Times New Roman"/>
+          <w:color w:val="CCCCCC"/>
+          <w:sz w:val="16"/>
+          <w:szCs w:val="16"/>
+          <w:lang w:eastAsia="es-PA"/>
+        </w:rPr>
+        <w:t>        );</w:t>
+      </w:r>
+    </w:p>
+    <w:p>
+      <w:pPr>
+        <w:shd w:val="clear" w:color="auto" w:fill="1F1F1F"/>
+        <w:spacing w:line="285" w:lineRule="atLeast"/>
+        <w:rPr>
+          <w:rFonts w:ascii="Consolas" w:eastAsia="Times New Roman" w:hAnsi="Consolas" w:cs="Times New Roman"/>
+          <w:color w:val="CCCCCC"/>
+          <w:sz w:val="16"/>
+          <w:szCs w:val="16"/>
+          <w:lang w:eastAsia="es-PA"/>
+        </w:rPr>
+      </w:pPr>
+      <w:r>
+        <w:rPr>
+          <w:rFonts w:ascii="Consolas" w:eastAsia="Times New Roman" w:hAnsi="Consolas" w:cs="Times New Roman"/>
+          <w:color w:val="CCCCCC"/>
+          <w:sz w:val="16"/>
+          <w:szCs w:val="16"/>
+          <w:lang w:eastAsia="es-PA"/>
+        </w:rPr>
+        <w:t xml:space="preserve">        </w:t>
+      </w:r>
+      <w:r>
+        <w:rPr>
+          <w:rFonts w:ascii="Consolas" w:eastAsia="Times New Roman" w:hAnsi="Consolas" w:cs="Times New Roman"/>
+          <w:color w:val="569CD6"/>
+          <w:sz w:val="16"/>
+          <w:szCs w:val="16"/>
+          <w:lang w:eastAsia="es-PA"/>
+        </w:rPr>
+        <w:t>const</w:t>
+      </w:r>
+      <w:r>
+        <w:rPr>
+          <w:rFonts w:ascii="Consolas" w:eastAsia="Times New Roman" w:hAnsi="Consolas" w:cs="Times New Roman"/>
+          <w:color w:val="CCCCCC"/>
+          <w:sz w:val="16"/>
+          <w:szCs w:val="16"/>
+          <w:lang w:eastAsia="es-PA"/>
+        </w:rPr>
+        <w:t xml:space="preserve"> </w:t>
+      </w:r>
+      <w:r>
+        <w:rPr>
+          <w:rFonts w:ascii="Consolas" w:eastAsia="Times New Roman" w:hAnsi="Consolas" w:cs="Times New Roman"/>
+          <w:color w:val="4FC1FF"/>
+          <w:sz w:val="16"/>
+          <w:szCs w:val="16"/>
+          <w:lang w:eastAsia="es-PA"/>
+        </w:rPr>
+        <w:t>username</w:t>
+      </w:r>
+      <w:r>
+        <w:rPr>
+          <w:rFonts w:ascii="Consolas" w:eastAsia="Times New Roman" w:hAnsi="Consolas" w:cs="Times New Roman"/>
+          <w:color w:val="CCCCCC"/>
+          <w:sz w:val="16"/>
+          <w:szCs w:val="16"/>
+          <w:lang w:eastAsia="es-PA"/>
+        </w:rPr>
+        <w:t xml:space="preserve"> </w:t>
+      </w:r>
+      <w:r>
+        <w:rPr>
+          <w:rFonts w:ascii="Consolas" w:eastAsia="Times New Roman" w:hAnsi="Consolas" w:cs="Times New Roman"/>
+          <w:color w:val="D4D4D4"/>
+          <w:sz w:val="16"/>
+          <w:szCs w:val="16"/>
+          <w:lang w:eastAsia="es-PA"/>
+        </w:rPr>
+        <w:t>=</w:t>
+      </w:r>
+      <w:r>
+        <w:rPr>
+          <w:rFonts w:ascii="Consolas" w:eastAsia="Times New Roman" w:hAnsi="Consolas" w:cs="Times New Roman"/>
+          <w:color w:val="CCCCCC"/>
+          <w:sz w:val="16"/>
+          <w:szCs w:val="16"/>
+          <w:lang w:eastAsia="es-PA"/>
+        </w:rPr>
+        <w:t xml:space="preserve"> </w:t>
+      </w:r>
+      <w:proofErr w:type="spellStart"/>
+      <w:proofErr w:type="gramStart"/>
+      <w:r>
+        <w:rPr>
+          <w:rFonts w:ascii="Consolas" w:eastAsia="Times New Roman" w:hAnsi="Consolas" w:cs="Times New Roman"/>
+          <w:color w:val="9CDCFE"/>
+          <w:sz w:val="16"/>
+          <w:szCs w:val="16"/>
+          <w:lang w:eastAsia="es-PA"/>
+        </w:rPr>
+        <w:t>response</w:t>
+      </w:r>
+      <w:r>
+        <w:rPr>
+          <w:rFonts w:ascii="Consolas" w:eastAsia="Times New Roman" w:hAnsi="Consolas" w:cs="Times New Roman"/>
+          <w:color w:val="CCCCCC"/>
+          <w:sz w:val="16"/>
+          <w:szCs w:val="16"/>
+          <w:lang w:eastAsia="es-PA"/>
+        </w:rPr>
+        <w:t>.</w:t>
+      </w:r>
+      <w:r>
+        <w:rPr>
+          <w:rFonts w:ascii="Consolas" w:eastAsia="Times New Roman" w:hAnsi="Consolas" w:cs="Times New Roman"/>
+          <w:color w:val="9CDCFE"/>
+          <w:sz w:val="16"/>
+          <w:szCs w:val="16"/>
+          <w:lang w:eastAsia="es-PA"/>
+        </w:rPr>
+        <w:t>notification</w:t>
+      </w:r>
+      <w:proofErr w:type="gramEnd"/>
+      <w:r>
+        <w:rPr>
+          <w:rFonts w:ascii="Consolas" w:eastAsia="Times New Roman" w:hAnsi="Consolas" w:cs="Times New Roman"/>
+          <w:color w:val="CCCCCC"/>
+          <w:sz w:val="16"/>
+          <w:szCs w:val="16"/>
+          <w:lang w:eastAsia="es-PA"/>
+        </w:rPr>
+        <w:t>.</w:t>
+      </w:r>
+      <w:r>
+        <w:rPr>
+          <w:rFonts w:ascii="Consolas" w:eastAsia="Times New Roman" w:hAnsi="Consolas" w:cs="Times New Roman"/>
+          <w:color w:val="9CDCFE"/>
+          <w:sz w:val="16"/>
+          <w:szCs w:val="16"/>
+          <w:lang w:eastAsia="es-PA"/>
+        </w:rPr>
+        <w:t>request</w:t>
+      </w:r>
+      <w:r>
+        <w:rPr>
+          <w:rFonts w:ascii="Consolas" w:eastAsia="Times New Roman" w:hAnsi="Consolas" w:cs="Times New Roman"/>
+          <w:color w:val="CCCCCC"/>
+          <w:sz w:val="16"/>
+          <w:szCs w:val="16"/>
+          <w:lang w:eastAsia="es-PA"/>
+        </w:rPr>
+        <w:t>.</w:t>
+      </w:r>
+      <w:r>
+        <w:rPr>
+          <w:rFonts w:ascii="Consolas" w:eastAsia="Times New Roman" w:hAnsi="Consolas" w:cs="Times New Roman"/>
+          <w:color w:val="9CDCFE"/>
+          <w:sz w:val="16"/>
+          <w:szCs w:val="16"/>
+          <w:lang w:eastAsia="es-PA"/>
+        </w:rPr>
+        <w:t>content</w:t>
+      </w:r>
+      <w:r>
+        <w:rPr>
+          <w:rFonts w:ascii="Consolas" w:eastAsia="Times New Roman" w:hAnsi="Consolas" w:cs="Times New Roman"/>
+          <w:color w:val="CCCCCC"/>
+          <w:sz w:val="16"/>
+          <w:szCs w:val="16"/>
+          <w:lang w:eastAsia="es-PA"/>
+        </w:rPr>
+        <w:t>.</w:t>
+      </w:r>
+      <w:r>
+        <w:rPr>
+          <w:rFonts w:ascii="Consolas" w:eastAsia="Times New Roman" w:hAnsi="Consolas" w:cs="Times New Roman"/>
+          <w:color w:val="9CDCFE"/>
+          <w:sz w:val="16"/>
+          <w:szCs w:val="16"/>
+          <w:lang w:eastAsia="es-PA"/>
+        </w:rPr>
+        <w:t>data</w:t>
+      </w:r>
+      <w:r>
+        <w:rPr>
+          <w:rFonts w:ascii="Consolas" w:eastAsia="Times New Roman" w:hAnsi="Consolas" w:cs="Times New Roman"/>
+          <w:color w:val="CCCCCC"/>
+          <w:sz w:val="16"/>
+          <w:szCs w:val="16"/>
+          <w:lang w:eastAsia="es-PA"/>
+        </w:rPr>
+        <w:t>.</w:t>
+      </w:r>
+      <w:r>
+        <w:rPr>
+          <w:rFonts w:ascii="Consolas" w:eastAsia="Times New Roman" w:hAnsi="Consolas" w:cs="Times New Roman"/>
+          <w:color w:val="9CDCFE"/>
+          <w:sz w:val="16"/>
+          <w:szCs w:val="16"/>
+          <w:lang w:eastAsia="es-PA"/>
+        </w:rPr>
+        <w:t>ususario</w:t>
+      </w:r>
+      <w:proofErr w:type="spellEnd"/>
+      <w:r>
+        <w:rPr>
+          <w:rFonts w:ascii="Consolas" w:eastAsia="Times New Roman" w:hAnsi="Consolas" w:cs="Times New Roman"/>
+          <w:color w:val="CCCCCC"/>
+          <w:sz w:val="16"/>
+          <w:szCs w:val="16"/>
+          <w:lang w:eastAsia="es-PA"/>
+        </w:rPr>
+        <w:t>;</w:t>
+      </w:r>
+    </w:p>
+    <w:p>
+      <w:pPr>
+        <w:shd w:val="clear" w:color="auto" w:fill="1F1F1F"/>
+        <w:spacing w:line="285" w:lineRule="atLeast"/>
+        <w:rPr>
+          <w:rFonts w:ascii="Consolas" w:eastAsia="Times New Roman" w:hAnsi="Consolas" w:cs="Times New Roman"/>
+          <w:color w:val="CCCCCC"/>
+          <w:sz w:val="16"/>
+          <w:szCs w:val="16"/>
+          <w:lang w:eastAsia="es-PA"/>
+        </w:rPr>
+      </w:pPr>
+      <w:r>
+        <w:rPr>
+          <w:rFonts w:ascii="Consolas" w:eastAsia="Times New Roman" w:hAnsi="Consolas" w:cs="Times New Roman"/>
+          <w:color w:val="CCCCCC"/>
+          <w:sz w:val="16"/>
+          <w:szCs w:val="16"/>
+          <w:lang w:eastAsia="es-PA"/>
+        </w:rPr>
+        <w:t xml:space="preserve">        </w:t>
+      </w:r>
+      <w:r>
+        <w:rPr>
+          <w:rFonts w:ascii="Consolas" w:eastAsia="Times New Roman" w:hAnsi="Consolas" w:cs="Times New Roman"/>
+          <w:color w:val="9CDCFE"/>
+          <w:sz w:val="16"/>
+          <w:szCs w:val="16"/>
+          <w:lang w:eastAsia="es-PA"/>
+        </w:rPr>
+        <w:t>console</w:t>
+      </w:r>
+      <w:r>
+        <w:rPr>
+          <w:rFonts w:ascii="Consolas" w:eastAsia="Times New Roman" w:hAnsi="Consolas" w:cs="Times New Roman"/>
+          <w:color w:val="CCCCCC"/>
+          <w:sz w:val="16"/>
+          <w:szCs w:val="16"/>
+          <w:lang w:eastAsia="es-PA"/>
+        </w:rPr>
+        <w:t>.</w:t>
+      </w:r>
+      <w:r>
+        <w:rPr>
+          <w:rFonts w:ascii="Consolas" w:eastAsia="Times New Roman" w:hAnsi="Consolas" w:cs="Times New Roman"/>
+          <w:color w:val="DCDCAA"/>
+          <w:sz w:val="16"/>
+          <w:szCs w:val="16"/>
+          <w:lang w:eastAsia="es-PA"/>
+        </w:rPr>
+        <w:t>log</w:t>
+      </w:r>
+      <w:r>
+        <w:rPr>
+          <w:rFonts w:ascii="Consolas" w:eastAsia="Times New Roman" w:hAnsi="Consolas" w:cs="Times New Roman"/>
+          <w:color w:val="CCCCCC"/>
+          <w:sz w:val="16"/>
+          <w:szCs w:val="16"/>
+          <w:lang w:eastAsia="es-PA"/>
+        </w:rPr>
+        <w:t>(</w:t>
+      </w:r>
+      <w:r>
+        <w:rPr>
+          <w:rFonts w:ascii="Consolas" w:eastAsia="Times New Roman" w:hAnsi="Consolas" w:cs="Times New Roman"/>
+          <w:color w:val="4FC1FF"/>
+          <w:sz w:val="16"/>
+          <w:szCs w:val="16"/>
+          <w:lang w:eastAsia="es-PA"/>
+        </w:rPr>
+        <w:t>username</w:t>
+      </w:r>
+      <w:r>
+        <w:rPr>
+          <w:rFonts w:ascii="Consolas" w:eastAsia="Times New Roman" w:hAnsi="Consolas" w:cs="Times New Roman"/>
+          <w:color w:val="CCCCCC"/>
+          <w:sz w:val="16"/>
+          <w:szCs w:val="16"/>
+          <w:lang w:eastAsia="es-PA"/>
+        </w:rPr>
+        <w:t>);</w:t>
+      </w:r>
+    </w:p>
+    <w:p>
+      <w:pPr>
+        <w:shd w:val="clear" w:color="auto" w:fill="1F1F1F"/>
+        <w:spacing w:line="285" w:lineRule="atLeast"/>
+        <w:rPr>
+          <w:rFonts w:ascii="Consolas" w:eastAsia="Times New Roman" w:hAnsi="Consolas" w:cs="Times New Roman"/>
+          <w:color w:val="CCCCCC"/>
+          <w:sz w:val="16"/>
+          <w:szCs w:val="16"/>
+          <w:lang w:eastAsia="es-PA"/>
+        </w:rPr>
+      </w:pPr>
+      <w:r>
+        <w:rPr>
+          <w:rFonts w:ascii="Consolas" w:eastAsia="Times New Roman" w:hAnsi="Consolas" w:cs="Times New Roman"/>
+          <w:color w:val="CCCCCC"/>
+          <w:sz w:val="16"/>
+          <w:szCs w:val="16"/>
+          <w:lang w:eastAsia="es-PA"/>
+        </w:rPr>
+        <w:t>      }</w:t>
+      </w:r>
+    </w:p>
+    <w:p>
+      <w:pPr>
+        <w:shd w:val="clear" w:color="auto" w:fill="1F1F1F"/>
+        <w:spacing w:line="285" w:lineRule="atLeast"/>
+        <w:rPr>
+          <w:rFonts w:ascii="Consolas" w:eastAsia="Times New Roman" w:hAnsi="Consolas" w:cs="Times New Roman"/>
+          <w:color w:val="CCCCCC"/>
+          <w:sz w:val="16"/>
+          <w:szCs w:val="16"/>
+          <w:lang w:eastAsia="es-PA"/>
+        </w:rPr>
+      </w:pPr>
+      <w:r>
+        <w:rPr>
+          <w:rFonts w:ascii="Consolas" w:eastAsia="Times New Roman" w:hAnsi="Consolas" w:cs="Times New Roman"/>
+          <w:color w:val="CCCCCC"/>
+          <w:sz w:val="16"/>
+          <w:szCs w:val="16"/>
+          <w:lang w:eastAsia="es-PA"/>
+        </w:rPr>
+        <w:t>    );</w:t>
+      </w:r>
+    </w:p>
+    <w:p>
+      <w:pPr>
+        <w:shd w:val="clear" w:color="auto" w:fill="1F1F1F"/>
+        <w:spacing w:line="285" w:lineRule="atLeast"/>
+        <w:rPr>
+          <w:rFonts w:ascii="Consolas" w:eastAsia="Times New Roman" w:hAnsi="Consolas" w:cs="Times New Roman"/>
+          <w:color w:val="CCCCCC"/>
+          <w:sz w:val="16"/>
+          <w:szCs w:val="16"/>
+          <w:lang w:eastAsia="es-PA"/>
+        </w:rPr>
+      </w:pPr>
+      <w:r>
+        <w:rPr>
+          <w:rFonts w:ascii="Consolas" w:eastAsia="Times New Roman" w:hAnsi="Consolas" w:cs="Times New Roman"/>
+          <w:color w:val="CCCCCC"/>
+          <w:sz w:val="16"/>
+          <w:szCs w:val="16"/>
+          <w:lang w:eastAsia="es-PA"/>
+        </w:rPr>
+        <w:t xml:space="preserve">    </w:t>
+      </w:r>
+      <w:r>
+        <w:rPr>
+          <w:rFonts w:ascii="Consolas" w:eastAsia="Times New Roman" w:hAnsi="Consolas" w:cs="Times New Roman"/>
+          <w:color w:val="C586C0"/>
+          <w:sz w:val="16"/>
+          <w:szCs w:val="16"/>
+          <w:lang w:eastAsia="es-PA"/>
+        </w:rPr>
+        <w:t>return</w:t>
+      </w:r>
+      <w:r>
+        <w:rPr>
+          <w:rFonts w:ascii="Consolas" w:eastAsia="Times New Roman" w:hAnsi="Consolas" w:cs="Times New Roman"/>
+          <w:color w:val="CCCCCC"/>
+          <w:sz w:val="16"/>
+          <w:szCs w:val="16"/>
+          <w:lang w:eastAsia="es-PA"/>
+        </w:rPr>
+        <w:t xml:space="preserve"> () </w:t>
+      </w:r>
+      <w:r>
+        <w:rPr>
+          <w:rFonts w:ascii="Consolas" w:eastAsia="Times New Roman" w:hAnsi="Consolas" w:cs="Times New Roman"/>
+          <w:color w:val="569CD6"/>
+          <w:sz w:val="16"/>
+          <w:szCs w:val="16"/>
+          <w:lang w:eastAsia="es-PA"/>
+        </w:rPr>
+        <w:t>=&gt;</w:t>
+      </w:r>
+      <w:r>
+        <w:rPr>
+          <w:rFonts w:ascii="Consolas" w:eastAsia="Times New Roman" w:hAnsi="Consolas" w:cs="Times New Roman"/>
+          <w:color w:val="CCCCCC"/>
+          <w:sz w:val="16"/>
+          <w:szCs w:val="16"/>
+          <w:lang w:eastAsia="es-PA"/>
+        </w:rPr>
+        <w:t xml:space="preserve"> {</w:t>
+      </w:r>
+    </w:p>
+    <w:p>
+      <w:pPr>
+        <w:shd w:val="clear" w:color="auto" w:fill="1F1F1F"/>
+        <w:spacing w:line="285" w:lineRule="atLeast"/>
+        <w:rPr>
+          <w:rFonts w:ascii="Consolas" w:eastAsia="Times New Roman" w:hAnsi="Consolas" w:cs="Times New Roman"/>
+          <w:color w:val="CCCCCC"/>
+          <w:sz w:val="16"/>
+          <w:szCs w:val="16"/>
+          <w:lang w:eastAsia="es-PA"/>
+        </w:rPr>
+      </w:pPr>
+      <w:r>
+        <w:rPr>
+          <w:rFonts w:ascii="Consolas" w:eastAsia="Times New Roman" w:hAnsi="Consolas" w:cs="Times New Roman"/>
+          <w:color w:val="CCCCCC"/>
+          <w:sz w:val="16"/>
+          <w:szCs w:val="16"/>
+          <w:lang w:eastAsia="es-PA"/>
+        </w:rPr>
+        <w:t xml:space="preserve">      </w:t>
+      </w:r>
+      <w:r>
+        <w:rPr>
+          <w:rFonts w:ascii="Consolas" w:eastAsia="Times New Roman" w:hAnsi="Consolas" w:cs="Times New Roman"/>
+          <w:color w:val="4FC1FF"/>
+          <w:sz w:val="16"/>
+          <w:szCs w:val="16"/>
+          <w:lang w:eastAsia="es-PA"/>
+        </w:rPr>
+        <w:t>suscription1</w:t>
+      </w:r>
+      <w:r>
+        <w:rPr>
+          <w:rFonts w:ascii="Consolas" w:eastAsia="Times New Roman" w:hAnsi="Consolas" w:cs="Times New Roman"/>
+          <w:color w:val="CCCCCC"/>
+          <w:sz w:val="16"/>
+          <w:szCs w:val="16"/>
+          <w:lang w:eastAsia="es-PA"/>
+        </w:rPr>
+        <w:t>.</w:t>
+      </w:r>
+      <w:r>
+        <w:rPr>
+          <w:rFonts w:ascii="Consolas" w:eastAsia="Times New Roman" w:hAnsi="Consolas" w:cs="Times New Roman"/>
+          <w:color w:val="DCDCAA"/>
+          <w:sz w:val="16"/>
+          <w:szCs w:val="16"/>
+          <w:lang w:eastAsia="es-PA"/>
+        </w:rPr>
+        <w:t>remove</w:t>
+      </w:r>
+      <w:r>
+        <w:rPr>
+          <w:rFonts w:ascii="Consolas" w:eastAsia="Times New Roman" w:hAnsi="Consolas" w:cs="Times New Roman"/>
+          <w:color w:val="CCCCCC"/>
+          <w:sz w:val="16"/>
+          <w:szCs w:val="16"/>
+          <w:lang w:eastAsia="es-PA"/>
+        </w:rPr>
+        <w:t>();</w:t>
+      </w:r>
+    </w:p>
+    <w:p>
+      <w:pPr>
+        <w:shd w:val="clear" w:color="auto" w:fill="1F1F1F"/>
+        <w:spacing w:line="285" w:lineRule="atLeast"/>
+        <w:rPr>
+          <w:rFonts w:ascii="Consolas" w:eastAsia="Times New Roman" w:hAnsi="Consolas" w:cs="Times New Roman"/>
+          <w:color w:val="CCCCCC"/>
+          <w:sz w:val="16"/>
+          <w:szCs w:val="16"/>
+          <w:lang w:val="es-PA" w:eastAsia="es-PA"/>
+        </w:rPr>
+      </w:pPr>
+      <w:r>
+        <w:rPr>
+          <w:rFonts w:ascii="Consolas" w:eastAsia="Times New Roman" w:hAnsi="Consolas" w:cs="Times New Roman"/>
+          <w:color w:val="CCCCCC"/>
+          <w:sz w:val="16"/>
+          <w:szCs w:val="16"/>
+          <w:lang w:eastAsia="es-PA"/>
+        </w:rPr>
+        <w:t xml:space="preserve">      </w:t>
+      </w:r>
+      <w:r>
+        <w:rPr>
+          <w:rFonts w:ascii="Consolas" w:eastAsia="Times New Roman" w:hAnsi="Consolas" w:cs="Times New Roman"/>
+          <w:color w:val="4FC1FF"/>
+          <w:sz w:val="16"/>
+          <w:szCs w:val="16"/>
+          <w:lang w:val="es-PA" w:eastAsia="es-PA"/>
+        </w:rPr>
+        <w:t>suscription2</w:t>
+      </w:r>
+      <w:r>
+        <w:rPr>
+          <w:rFonts w:ascii="Consolas" w:eastAsia="Times New Roman" w:hAnsi="Consolas" w:cs="Times New Roman"/>
+          <w:color w:val="CCCCCC"/>
+          <w:sz w:val="16"/>
+          <w:szCs w:val="16"/>
+          <w:lang w:val="es-PA" w:eastAsia="es-PA"/>
+        </w:rPr>
+        <w:t>.</w:t>
+      </w:r>
+      <w:r>
+        <w:rPr>
+          <w:rFonts w:ascii="Consolas" w:eastAsia="Times New Roman" w:hAnsi="Consolas" w:cs="Times New Roman"/>
+          <w:color w:val="DCDCAA"/>
+          <w:sz w:val="16"/>
+          <w:szCs w:val="16"/>
+          <w:lang w:val="es-PA" w:eastAsia="es-PA"/>
+        </w:rPr>
+        <w:t>remove</w:t>
+      </w:r>
+      <w:r>
+        <w:rPr>
+          <w:rFonts w:ascii="Consolas" w:eastAsia="Times New Roman" w:hAnsi="Consolas" w:cs="Times New Roman"/>
+          <w:color w:val="CCCCCC"/>
+          <w:sz w:val="16"/>
+          <w:szCs w:val="16"/>
+          <w:lang w:val="es-PA" w:eastAsia="es-PA"/>
+        </w:rPr>
+        <w:t>();</w:t>
+      </w:r>
+    </w:p>
+    <w:p>
+      <w:pPr>
+        <w:shd w:val="clear" w:color="auto" w:fill="1F1F1F"/>
+        <w:spacing w:line="285" w:lineRule="atLeast"/>
+        <w:rPr>
+          <w:rFonts w:ascii="Consolas" w:eastAsia="Times New Roman" w:hAnsi="Consolas" w:cs="Times New Roman"/>
+          <w:color w:val="CCCCCC"/>
+          <w:sz w:val="16"/>
+          <w:szCs w:val="16"/>
+          <w:lang w:val="es-PA" w:eastAsia="es-PA"/>
+        </w:rPr>
+      </w:pPr>
+      <w:r>
+        <w:rPr>
+          <w:rFonts w:ascii="Consolas" w:eastAsia="Times New Roman" w:hAnsi="Consolas" w:cs="Times New Roman"/>
+          <w:color w:val="CCCCCC"/>
+          <w:sz w:val="16"/>
+          <w:szCs w:val="16"/>
+          <w:lang w:val="es-PA" w:eastAsia="es-PA"/>
+        </w:rPr>
+        <w:t>    };</w:t>
+      </w:r>
+    </w:p>
+    <w:p>
+      <w:pPr>
+        <w:shd w:val="clear" w:color="auto" w:fill="1F1F1F"/>
+        <w:spacing w:line="285" w:lineRule="atLeast"/>
+        <w:rPr>
+          <w:rFonts w:ascii="Consolas" w:eastAsia="Times New Roman" w:hAnsi="Consolas" w:cs="Times New Roman"/>
+          <w:color w:val="CCCCCC"/>
+          <w:sz w:val="16"/>
+          <w:szCs w:val="16"/>
+          <w:lang w:val="es-PA" w:eastAsia="es-PA"/>
+        </w:rPr>
+      </w:pPr>
+      <w:r>
+        <w:rPr>
+          <w:rFonts w:ascii="Consolas" w:eastAsia="Times New Roman" w:hAnsi="Consolas" w:cs="Times New Roman"/>
+          <w:color w:val="CCCCCC"/>
+          <w:sz w:val="16"/>
+          <w:szCs w:val="16"/>
+          <w:lang w:val="es-PA" w:eastAsia="es-PA"/>
+        </w:rPr>
+        <w:t>  }, []);</w:t>
+      </w:r>
+    </w:p>
+    <w:p>
+      <w:pPr>
+        <w:shd w:val="clear" w:color="auto" w:fill="1F1F1F"/>
+        <w:spacing w:line="285" w:lineRule="atLeast"/>
+        <w:rPr>
+          <w:rFonts w:ascii="Consolas" w:eastAsia="Times New Roman" w:hAnsi="Consolas" w:cs="Times New Roman"/>
+          <w:color w:val="CCCCCC"/>
+          <w:sz w:val="16"/>
+          <w:szCs w:val="16"/>
+          <w:lang w:val="es-PA" w:eastAsia="es-PA"/>
+        </w:rPr>
+      </w:pPr>
+      <w:r>
+        <w:rPr>
+          <w:rFonts w:ascii="Consolas" w:eastAsia="Times New Roman" w:hAnsi="Consolas" w:cs="Times New Roman"/>
+          <w:color w:val="CCCCCC"/>
+          <w:sz w:val="16"/>
+          <w:szCs w:val="16"/>
+          <w:lang w:val="es-PA" w:eastAsia="es-PA"/>
+        </w:rPr>
+        <w:t>…</w:t>
+      </w:r>
+    </w:p>
+    <w:p>
+      <w:pPr>
+        <w:ind w:left="360"/>
+        <w:jc w:val="both"/>
+        <w:rPr>
+          <w:lang w:val="es-PA"/>
+        </w:rPr>
       </w:pPr>
     </w:p>
     <w:p>
       <w:pPr>
         <w:pStyle w:val="Prrafodelista"/>
+        <w:numPr>
+          <w:ilvl w:val="0"/>
+          <w:numId w:val="9"/>
+        </w:numPr>
+        <w:jc w:val="both"/>
+        <w:rPr>
+          <w:lang w:val="es-PA"/>
+        </w:rPr>
+      </w:pPr>
+      <w:r>
+        <w:rPr>
+          <w:lang w:val="es-PA"/>
+        </w:rPr>
+        <w:t>Cuando se recibe la notificación (Request)</w:t>
+      </w:r>
+    </w:p>
+    <w:p>
+      <w:pPr>
+        <w:pStyle w:val="Prrafodelista"/>
+        <w:jc w:val="both"/>
+        <w:rPr>
+          <w:lang w:val="es-PA"/>
+        </w:rPr>
+      </w:pPr>
+    </w:p>
+    <w:p>
+      <w:pPr>
+        <w:pStyle w:val="Prrafodelista"/>
+        <w:pBdr>
+          <w:top w:val="single" w:sz="4" w:space="1" w:color="auto"/>
+          <w:left w:val="single" w:sz="4" w:space="4" w:color="auto"/>
+          <w:bottom w:val="single" w:sz="4" w:space="1" w:color="auto"/>
+          <w:right w:val="single" w:sz="4" w:space="4" w:color="auto"/>
+        </w:pBdr>
+        <w:jc w:val="both"/>
+        <w:rPr>
+          <w:sz w:val="16"/>
+          <w:szCs w:val="16"/>
+          <w:lang w:val="es-PA"/>
+        </w:rPr>
+      </w:pPr>
+      <w:r>
+        <w:rPr>
+          <w:sz w:val="16"/>
+          <w:szCs w:val="16"/>
+          <w:lang w:val="es-PA"/>
+        </w:rPr>
+        <w:t xml:space="preserve">Notificación </w:t>
+      </w:r>
+      <w:proofErr w:type="spellStart"/>
+      <w:r>
+        <w:rPr>
+          <w:sz w:val="16"/>
+          <w:szCs w:val="16"/>
+          <w:lang w:val="es-PA"/>
+        </w:rPr>
+        <w:t>peticion</w:t>
+      </w:r>
+      <w:proofErr w:type="spellEnd"/>
+      <w:r>
+        <w:rPr>
+          <w:sz w:val="16"/>
+          <w:szCs w:val="16"/>
+          <w:lang w:val="es-PA"/>
+        </w:rPr>
+        <w:t xml:space="preserve"> recibida: {</w:t>
+      </w:r>
+    </w:p>
+    <w:p>
+      <w:pPr>
+        <w:pStyle w:val="Prrafodelista"/>
+        <w:pBdr>
+          <w:top w:val="single" w:sz="4" w:space="1" w:color="auto"/>
+          <w:left w:val="single" w:sz="4" w:space="4" w:color="auto"/>
+          <w:bottom w:val="single" w:sz="4" w:space="1" w:color="auto"/>
+          <w:right w:val="single" w:sz="4" w:space="4" w:color="auto"/>
+        </w:pBdr>
+        <w:jc w:val="both"/>
+        <w:rPr>
+          <w:sz w:val="16"/>
+          <w:szCs w:val="16"/>
+          <w:lang w:val="es-PA"/>
+        </w:rPr>
+      </w:pPr>
+      <w:r>
+        <w:rPr>
+          <w:sz w:val="16"/>
+          <w:szCs w:val="16"/>
+          <w:lang w:val="es-PA"/>
+        </w:rPr>
+        <w:t xml:space="preserve">  "</w:t>
+      </w:r>
+      <w:proofErr w:type="spellStart"/>
+      <w:r>
+        <w:rPr>
+          <w:sz w:val="16"/>
+          <w:szCs w:val="16"/>
+          <w:lang w:val="es-PA"/>
+        </w:rPr>
+        <w:t>request</w:t>
+      </w:r>
+      <w:proofErr w:type="spellEnd"/>
+      <w:r>
+        <w:rPr>
+          <w:sz w:val="16"/>
+          <w:szCs w:val="16"/>
+          <w:lang w:val="es-PA"/>
+        </w:rPr>
+        <w:t>": {</w:t>
+      </w:r>
+    </w:p>
+    <w:p>
+      <w:pPr>
+        <w:pStyle w:val="Prrafodelista"/>
+        <w:pBdr>
+          <w:top w:val="single" w:sz="4" w:space="1" w:color="auto"/>
+          <w:left w:val="single" w:sz="4" w:space="4" w:color="auto"/>
+          <w:bottom w:val="single" w:sz="4" w:space="1" w:color="auto"/>
+          <w:right w:val="single" w:sz="4" w:space="4" w:color="auto"/>
+        </w:pBdr>
+        <w:jc w:val="both"/>
+        <w:rPr>
+          <w:sz w:val="16"/>
+          <w:szCs w:val="16"/>
+          <w:lang w:val="es-PA"/>
+        </w:rPr>
+      </w:pPr>
+      <w:r>
+        <w:rPr>
+          <w:sz w:val="16"/>
+          <w:szCs w:val="16"/>
+          <w:lang w:val="es-PA"/>
+        </w:rPr>
+        <w:t xml:space="preserve">    "</w:t>
+      </w:r>
+      <w:proofErr w:type="spellStart"/>
+      <w:r>
+        <w:rPr>
+          <w:sz w:val="16"/>
+          <w:szCs w:val="16"/>
+          <w:lang w:val="es-PA"/>
+        </w:rPr>
+        <w:t>trigger</w:t>
+      </w:r>
+      <w:proofErr w:type="spellEnd"/>
+      <w:r>
+        <w:rPr>
+          <w:sz w:val="16"/>
+          <w:szCs w:val="16"/>
+          <w:lang w:val="es-PA"/>
+        </w:rPr>
+        <w:t>": {</w:t>
+      </w:r>
+    </w:p>
+    <w:p>
+      <w:pPr>
+        <w:pStyle w:val="Prrafodelista"/>
+        <w:pBdr>
+          <w:top w:val="single" w:sz="4" w:space="1" w:color="auto"/>
+          <w:left w:val="single" w:sz="4" w:space="4" w:color="auto"/>
+          <w:bottom w:val="single" w:sz="4" w:space="1" w:color="auto"/>
+          <w:right w:val="single" w:sz="4" w:space="4" w:color="auto"/>
+        </w:pBdr>
+        <w:jc w:val="both"/>
+        <w:rPr>
+          <w:sz w:val="16"/>
+          <w:szCs w:val="16"/>
+        </w:rPr>
+      </w:pPr>
+      <w:r>
+        <w:rPr>
+          <w:sz w:val="16"/>
+          <w:szCs w:val="16"/>
+          <w:lang w:val="es-PA"/>
+        </w:rPr>
+        <w:t xml:space="preserve">      </w:t>
+      </w:r>
+      <w:r>
+        <w:rPr>
+          <w:sz w:val="16"/>
+          <w:szCs w:val="16"/>
+        </w:rPr>
+        <w:t>"seconds": 5,</w:t>
+      </w:r>
+    </w:p>
+    <w:p>
+      <w:pPr>
+        <w:pStyle w:val="Prrafodelista"/>
+        <w:pBdr>
+          <w:top w:val="single" w:sz="4" w:space="1" w:color="auto"/>
+          <w:left w:val="single" w:sz="4" w:space="4" w:color="auto"/>
+          <w:bottom w:val="single" w:sz="4" w:space="1" w:color="auto"/>
+          <w:right w:val="single" w:sz="4" w:space="4" w:color="auto"/>
+        </w:pBdr>
+        <w:jc w:val="both"/>
+        <w:rPr>
+          <w:sz w:val="16"/>
+          <w:szCs w:val="16"/>
+        </w:rPr>
+      </w:pPr>
+      <w:r>
+        <w:rPr>
+          <w:sz w:val="16"/>
+          <w:szCs w:val="16"/>
+        </w:rPr>
+        <w:t xml:space="preserve">      "</w:t>
+      </w:r>
+      <w:proofErr w:type="spellStart"/>
+      <w:r>
+        <w:rPr>
+          <w:sz w:val="16"/>
+          <w:szCs w:val="16"/>
+        </w:rPr>
+        <w:t>channelId</w:t>
+      </w:r>
+      <w:proofErr w:type="spellEnd"/>
+      <w:r>
+        <w:rPr>
+          <w:sz w:val="16"/>
+          <w:szCs w:val="16"/>
+        </w:rPr>
+        <w:t>": null,</w:t>
+      </w:r>
+    </w:p>
+    <w:p>
+      <w:pPr>
+        <w:pStyle w:val="Prrafodelista"/>
+        <w:pBdr>
+          <w:top w:val="single" w:sz="4" w:space="1" w:color="auto"/>
+          <w:left w:val="single" w:sz="4" w:space="4" w:color="auto"/>
+          <w:bottom w:val="single" w:sz="4" w:space="1" w:color="auto"/>
+          <w:right w:val="single" w:sz="4" w:space="4" w:color="auto"/>
+        </w:pBdr>
+        <w:jc w:val="both"/>
+        <w:rPr>
+          <w:sz w:val="16"/>
+          <w:szCs w:val="16"/>
+        </w:rPr>
+      </w:pPr>
+      <w:r>
+        <w:rPr>
+          <w:sz w:val="16"/>
+          <w:szCs w:val="16"/>
+        </w:rPr>
+        <w:t xml:space="preserve">      "repeats": false,</w:t>
+      </w:r>
+    </w:p>
+    <w:p>
+      <w:pPr>
+        <w:pStyle w:val="Prrafodelista"/>
+        <w:pBdr>
+          <w:top w:val="single" w:sz="4" w:space="1" w:color="auto"/>
+          <w:left w:val="single" w:sz="4" w:space="4" w:color="auto"/>
+          <w:bottom w:val="single" w:sz="4" w:space="1" w:color="auto"/>
+          <w:right w:val="single" w:sz="4" w:space="4" w:color="auto"/>
+        </w:pBdr>
+        <w:jc w:val="both"/>
+        <w:rPr>
+          <w:sz w:val="16"/>
+          <w:szCs w:val="16"/>
+        </w:rPr>
+      </w:pPr>
+      <w:r>
+        <w:rPr>
+          <w:sz w:val="16"/>
+          <w:szCs w:val="16"/>
+        </w:rPr>
+        <w:t xml:space="preserve">      "type": "</w:t>
+      </w:r>
+      <w:proofErr w:type="spellStart"/>
+      <w:r>
+        <w:rPr>
+          <w:sz w:val="16"/>
+          <w:szCs w:val="16"/>
+        </w:rPr>
+        <w:t>timeInterval</w:t>
+      </w:r>
+      <w:proofErr w:type="spellEnd"/>
+      <w:r>
+        <w:rPr>
+          <w:sz w:val="16"/>
+          <w:szCs w:val="16"/>
+        </w:rPr>
+        <w:t>"</w:t>
+      </w:r>
+    </w:p>
+    <w:p>
+      <w:pPr>
+        <w:pStyle w:val="Prrafodelista"/>
+        <w:pBdr>
+          <w:top w:val="single" w:sz="4" w:space="1" w:color="auto"/>
+          <w:left w:val="single" w:sz="4" w:space="4" w:color="auto"/>
+          <w:bottom w:val="single" w:sz="4" w:space="1" w:color="auto"/>
+          <w:right w:val="single" w:sz="4" w:space="4" w:color="auto"/>
+        </w:pBdr>
+        <w:jc w:val="both"/>
+        <w:rPr>
+          <w:sz w:val="16"/>
+          <w:szCs w:val="16"/>
+        </w:rPr>
+      </w:pPr>
+      <w:r>
+        <w:rPr>
+          <w:sz w:val="16"/>
+          <w:szCs w:val="16"/>
+        </w:rPr>
+        <w:t xml:space="preserve">    },</w:t>
+      </w:r>
+    </w:p>
+    <w:p>
+      <w:pPr>
+        <w:pStyle w:val="Prrafodelista"/>
+        <w:pBdr>
+          <w:top w:val="single" w:sz="4" w:space="1" w:color="auto"/>
+          <w:left w:val="single" w:sz="4" w:space="4" w:color="auto"/>
+          <w:bottom w:val="single" w:sz="4" w:space="1" w:color="auto"/>
+          <w:right w:val="single" w:sz="4" w:space="4" w:color="auto"/>
+        </w:pBdr>
+        <w:jc w:val="both"/>
+        <w:rPr>
+          <w:sz w:val="16"/>
+          <w:szCs w:val="16"/>
+        </w:rPr>
+      </w:pPr>
+      <w:r>
+        <w:rPr>
+          <w:sz w:val="16"/>
+          <w:szCs w:val="16"/>
+        </w:rPr>
+        <w:t xml:space="preserve">    "content": {</w:t>
+      </w:r>
+    </w:p>
+    <w:p>
+      <w:pPr>
+        <w:pStyle w:val="Prrafodelista"/>
+        <w:pBdr>
+          <w:top w:val="single" w:sz="4" w:space="1" w:color="auto"/>
+          <w:left w:val="single" w:sz="4" w:space="4" w:color="auto"/>
+          <w:bottom w:val="single" w:sz="4" w:space="1" w:color="auto"/>
+          <w:right w:val="single" w:sz="4" w:space="4" w:color="auto"/>
+        </w:pBdr>
+        <w:jc w:val="both"/>
+        <w:rPr>
+          <w:sz w:val="16"/>
+          <w:szCs w:val="16"/>
+        </w:rPr>
+      </w:pPr>
+      <w:r>
+        <w:rPr>
+          <w:sz w:val="16"/>
+          <w:szCs w:val="16"/>
+        </w:rPr>
+        <w:t xml:space="preserve">      "title": "NOTIFICACION",</w:t>
+      </w:r>
+    </w:p>
+    <w:p>
+      <w:pPr>
+        <w:pStyle w:val="Prrafodelista"/>
+        <w:pBdr>
+          <w:top w:val="single" w:sz="4" w:space="1" w:color="auto"/>
+          <w:left w:val="single" w:sz="4" w:space="4" w:color="auto"/>
+          <w:bottom w:val="single" w:sz="4" w:space="1" w:color="auto"/>
+          <w:right w:val="single" w:sz="4" w:space="4" w:color="auto"/>
+        </w:pBdr>
+        <w:jc w:val="both"/>
+        <w:rPr>
+          <w:sz w:val="16"/>
+          <w:szCs w:val="16"/>
+        </w:rPr>
+      </w:pPr>
+      <w:r>
+        <w:rPr>
+          <w:sz w:val="16"/>
+          <w:szCs w:val="16"/>
+        </w:rPr>
+        <w:t xml:space="preserve">      "badge": null,</w:t>
+      </w:r>
+    </w:p>
+    <w:p>
+      <w:pPr>
+        <w:pStyle w:val="Prrafodelista"/>
+        <w:pBdr>
+          <w:top w:val="single" w:sz="4" w:space="1" w:color="auto"/>
+          <w:left w:val="single" w:sz="4" w:space="4" w:color="auto"/>
+          <w:bottom w:val="single" w:sz="4" w:space="1" w:color="auto"/>
+          <w:right w:val="single" w:sz="4" w:space="4" w:color="auto"/>
+        </w:pBdr>
+        <w:jc w:val="both"/>
+        <w:rPr>
+          <w:sz w:val="16"/>
+          <w:szCs w:val="16"/>
+        </w:rPr>
+      </w:pPr>
+      <w:r>
+        <w:rPr>
+          <w:sz w:val="16"/>
+          <w:szCs w:val="16"/>
+        </w:rPr>
+        <w:t xml:space="preserve">      "</w:t>
+      </w:r>
+      <w:proofErr w:type="spellStart"/>
+      <w:r>
+        <w:rPr>
+          <w:sz w:val="16"/>
+          <w:szCs w:val="16"/>
+        </w:rPr>
+        <w:t>autoDismiss</w:t>
+      </w:r>
+      <w:proofErr w:type="spellEnd"/>
+      <w:r>
+        <w:rPr>
+          <w:sz w:val="16"/>
+          <w:szCs w:val="16"/>
+        </w:rPr>
+        <w:t>": true,</w:t>
+      </w:r>
+    </w:p>
+    <w:p>
+      <w:pPr>
+        <w:pStyle w:val="Prrafodelista"/>
+        <w:pBdr>
+          <w:top w:val="single" w:sz="4" w:space="1" w:color="auto"/>
+          <w:left w:val="single" w:sz="4" w:space="4" w:color="auto"/>
+          <w:bottom w:val="single" w:sz="4" w:space="1" w:color="auto"/>
+          <w:right w:val="single" w:sz="4" w:space="4" w:color="auto"/>
+        </w:pBdr>
+        <w:jc w:val="both"/>
+        <w:rPr>
+          <w:sz w:val="16"/>
+          <w:szCs w:val="16"/>
+        </w:rPr>
+      </w:pPr>
+      <w:r>
+        <w:rPr>
+          <w:sz w:val="16"/>
+          <w:szCs w:val="16"/>
+        </w:rPr>
+        <w:t xml:space="preserve">      "data": {</w:t>
+      </w:r>
+    </w:p>
+    <w:p>
+      <w:pPr>
+        <w:pStyle w:val="Prrafodelista"/>
+        <w:pBdr>
+          <w:top w:val="single" w:sz="4" w:space="1" w:color="auto"/>
+          <w:left w:val="single" w:sz="4" w:space="4" w:color="auto"/>
+          <w:bottom w:val="single" w:sz="4" w:space="1" w:color="auto"/>
+          <w:right w:val="single" w:sz="4" w:space="4" w:color="auto"/>
+        </w:pBdr>
+        <w:jc w:val="both"/>
+        <w:rPr>
+          <w:sz w:val="16"/>
+          <w:szCs w:val="16"/>
+          <w:lang w:val="es-PA"/>
+        </w:rPr>
+      </w:pPr>
+      <w:r>
+        <w:rPr>
+          <w:sz w:val="16"/>
+          <w:szCs w:val="16"/>
+        </w:rPr>
+        <w:t xml:space="preserve">        </w:t>
+      </w:r>
+      <w:r>
+        <w:rPr>
+          <w:sz w:val="16"/>
+          <w:szCs w:val="16"/>
+          <w:lang w:val="es-PA"/>
+        </w:rPr>
+        <w:t>"</w:t>
+      </w:r>
+      <w:proofErr w:type="spellStart"/>
+      <w:r>
+        <w:rPr>
+          <w:sz w:val="16"/>
+          <w:szCs w:val="16"/>
+          <w:lang w:val="es-PA"/>
+        </w:rPr>
+        <w:t>ususario</w:t>
+      </w:r>
+      <w:proofErr w:type="spellEnd"/>
+      <w:r>
+        <w:rPr>
+          <w:sz w:val="16"/>
+          <w:szCs w:val="16"/>
+          <w:lang w:val="es-PA"/>
+        </w:rPr>
+        <w:t>": "</w:t>
+      </w:r>
+      <w:proofErr w:type="spellStart"/>
+      <w:r>
+        <w:rPr>
+          <w:sz w:val="16"/>
+          <w:szCs w:val="16"/>
+          <w:lang w:val="es-PA"/>
+        </w:rPr>
+        <w:t>wlopera</w:t>
+      </w:r>
+      <w:proofErr w:type="spellEnd"/>
+      <w:r>
+        <w:rPr>
+          <w:sz w:val="16"/>
+          <w:szCs w:val="16"/>
+          <w:lang w:val="es-PA"/>
+        </w:rPr>
+        <w:t>"</w:t>
+      </w:r>
+    </w:p>
+    <w:p>
+      <w:pPr>
+        <w:pStyle w:val="Prrafodelista"/>
+        <w:pBdr>
+          <w:top w:val="single" w:sz="4" w:space="1" w:color="auto"/>
+          <w:left w:val="single" w:sz="4" w:space="4" w:color="auto"/>
+          <w:bottom w:val="single" w:sz="4" w:space="1" w:color="auto"/>
+          <w:right w:val="single" w:sz="4" w:space="4" w:color="auto"/>
+        </w:pBdr>
+        <w:jc w:val="both"/>
+        <w:rPr>
+          <w:sz w:val="16"/>
+          <w:szCs w:val="16"/>
+          <w:lang w:val="es-PA"/>
+        </w:rPr>
+      </w:pPr>
+      <w:r>
+        <w:rPr>
+          <w:sz w:val="16"/>
+          <w:szCs w:val="16"/>
+          <w:lang w:val="es-PA"/>
+        </w:rPr>
+        <w:t xml:space="preserve">      },</w:t>
+      </w:r>
+    </w:p>
+    <w:p>
+      <w:pPr>
+        <w:pStyle w:val="Prrafodelista"/>
+        <w:pBdr>
+          <w:top w:val="single" w:sz="4" w:space="1" w:color="auto"/>
+          <w:left w:val="single" w:sz="4" w:space="4" w:color="auto"/>
+          <w:bottom w:val="single" w:sz="4" w:space="1" w:color="auto"/>
+          <w:right w:val="single" w:sz="4" w:space="4" w:color="auto"/>
+        </w:pBdr>
+        <w:jc w:val="both"/>
+        <w:rPr>
+          <w:sz w:val="16"/>
+          <w:szCs w:val="16"/>
+          <w:lang w:val="es-PA"/>
+        </w:rPr>
+      </w:pPr>
+      <w:r>
+        <w:rPr>
+          <w:sz w:val="16"/>
+          <w:szCs w:val="16"/>
+          <w:lang w:val="es-PA"/>
+        </w:rPr>
+        <w:t xml:space="preserve">      "</w:t>
+      </w:r>
+      <w:proofErr w:type="spellStart"/>
+      <w:r>
+        <w:rPr>
+          <w:sz w:val="16"/>
+          <w:szCs w:val="16"/>
+          <w:lang w:val="es-PA"/>
+        </w:rPr>
+        <w:t>body</w:t>
+      </w:r>
+      <w:proofErr w:type="spellEnd"/>
+      <w:r>
+        <w:rPr>
+          <w:sz w:val="16"/>
+          <w:szCs w:val="16"/>
+          <w:lang w:val="es-PA"/>
+        </w:rPr>
+        <w:t>": "Cuerpo de la notificación",</w:t>
+      </w:r>
+    </w:p>
+    <w:p>
+      <w:pPr>
+        <w:pStyle w:val="Prrafodelista"/>
+        <w:pBdr>
+          <w:top w:val="single" w:sz="4" w:space="1" w:color="auto"/>
+          <w:left w:val="single" w:sz="4" w:space="4" w:color="auto"/>
+          <w:bottom w:val="single" w:sz="4" w:space="1" w:color="auto"/>
+          <w:right w:val="single" w:sz="4" w:space="4" w:color="auto"/>
+        </w:pBdr>
+        <w:jc w:val="both"/>
+        <w:rPr>
+          <w:sz w:val="16"/>
+          <w:szCs w:val="16"/>
+        </w:rPr>
+      </w:pPr>
+      <w:r>
+        <w:rPr>
+          <w:sz w:val="16"/>
+          <w:szCs w:val="16"/>
+          <w:lang w:val="es-PA"/>
+        </w:rPr>
+        <w:t xml:space="preserve">      </w:t>
+      </w:r>
+      <w:r>
+        <w:rPr>
+          <w:sz w:val="16"/>
+          <w:szCs w:val="16"/>
+        </w:rPr>
+        <w:t>"sound": "default",</w:t>
+      </w:r>
+    </w:p>
+    <w:p>
+      <w:pPr>
+        <w:pStyle w:val="Prrafodelista"/>
+        <w:pBdr>
+          <w:top w:val="single" w:sz="4" w:space="1" w:color="auto"/>
+          <w:left w:val="single" w:sz="4" w:space="4" w:color="auto"/>
+          <w:bottom w:val="single" w:sz="4" w:space="1" w:color="auto"/>
+          <w:right w:val="single" w:sz="4" w:space="4" w:color="auto"/>
+        </w:pBdr>
+        <w:jc w:val="both"/>
+        <w:rPr>
+          <w:sz w:val="16"/>
+          <w:szCs w:val="16"/>
+        </w:rPr>
+      </w:pPr>
+      <w:r>
+        <w:rPr>
+          <w:sz w:val="16"/>
+          <w:szCs w:val="16"/>
+        </w:rPr>
+        <w:t xml:space="preserve">      "sticky": false,</w:t>
+      </w:r>
+    </w:p>
+    <w:p>
+      <w:pPr>
+        <w:pStyle w:val="Prrafodelista"/>
+        <w:pBdr>
+          <w:top w:val="single" w:sz="4" w:space="1" w:color="auto"/>
+          <w:left w:val="single" w:sz="4" w:space="4" w:color="auto"/>
+          <w:bottom w:val="single" w:sz="4" w:space="1" w:color="auto"/>
+          <w:right w:val="single" w:sz="4" w:space="4" w:color="auto"/>
+        </w:pBdr>
+        <w:jc w:val="both"/>
+        <w:rPr>
+          <w:sz w:val="16"/>
+          <w:szCs w:val="16"/>
+        </w:rPr>
+      </w:pPr>
+      <w:r>
+        <w:rPr>
+          <w:sz w:val="16"/>
+          <w:szCs w:val="16"/>
+        </w:rPr>
+        <w:t xml:space="preserve">      "subtitle": null</w:t>
+      </w:r>
+    </w:p>
+    <w:p>
+      <w:pPr>
+        <w:pStyle w:val="Prrafodelista"/>
+        <w:pBdr>
+          <w:top w:val="single" w:sz="4" w:space="1" w:color="auto"/>
+          <w:left w:val="single" w:sz="4" w:space="4" w:color="auto"/>
+          <w:bottom w:val="single" w:sz="4" w:space="1" w:color="auto"/>
+          <w:right w:val="single" w:sz="4" w:space="4" w:color="auto"/>
+        </w:pBdr>
+        <w:jc w:val="both"/>
+        <w:rPr>
+          <w:sz w:val="16"/>
+          <w:szCs w:val="16"/>
+        </w:rPr>
+      </w:pPr>
+      <w:r>
+        <w:rPr>
+          <w:sz w:val="16"/>
+          <w:szCs w:val="16"/>
+        </w:rPr>
+        <w:t xml:space="preserve">    },</w:t>
+      </w:r>
+    </w:p>
+    <w:p>
+      <w:pPr>
+        <w:pStyle w:val="Prrafodelista"/>
+        <w:pBdr>
+          <w:top w:val="single" w:sz="4" w:space="1" w:color="auto"/>
+          <w:left w:val="single" w:sz="4" w:space="4" w:color="auto"/>
+          <w:bottom w:val="single" w:sz="4" w:space="1" w:color="auto"/>
+          <w:right w:val="single" w:sz="4" w:space="4" w:color="auto"/>
+        </w:pBdr>
+        <w:jc w:val="both"/>
+        <w:rPr>
+          <w:sz w:val="16"/>
+          <w:szCs w:val="16"/>
+        </w:rPr>
+      </w:pPr>
+      <w:r>
+        <w:rPr>
+          <w:sz w:val="16"/>
+          <w:szCs w:val="16"/>
+        </w:rPr>
+        <w:lastRenderedPageBreak/>
+        <w:t xml:space="preserve">    "identifier": "55263ceb-185d-4438-b79e-7b04b4347aff"</w:t>
+      </w:r>
+    </w:p>
+    <w:p>
+      <w:pPr>
+        <w:pStyle w:val="Prrafodelista"/>
+        <w:pBdr>
+          <w:top w:val="single" w:sz="4" w:space="1" w:color="auto"/>
+          <w:left w:val="single" w:sz="4" w:space="4" w:color="auto"/>
+          <w:bottom w:val="single" w:sz="4" w:space="1" w:color="auto"/>
+          <w:right w:val="single" w:sz="4" w:space="4" w:color="auto"/>
+        </w:pBdr>
+        <w:jc w:val="both"/>
+        <w:rPr>
+          <w:sz w:val="16"/>
+          <w:szCs w:val="16"/>
+        </w:rPr>
+      </w:pPr>
+      <w:r>
+        <w:rPr>
+          <w:sz w:val="16"/>
+          <w:szCs w:val="16"/>
+        </w:rPr>
+        <w:t xml:space="preserve">  },</w:t>
+      </w:r>
+    </w:p>
+    <w:p>
+      <w:pPr>
+        <w:pStyle w:val="Prrafodelista"/>
+        <w:pBdr>
+          <w:top w:val="single" w:sz="4" w:space="1" w:color="auto"/>
+          <w:left w:val="single" w:sz="4" w:space="4" w:color="auto"/>
+          <w:bottom w:val="single" w:sz="4" w:space="1" w:color="auto"/>
+          <w:right w:val="single" w:sz="4" w:space="4" w:color="auto"/>
+        </w:pBdr>
+        <w:jc w:val="both"/>
+        <w:rPr>
+          <w:sz w:val="16"/>
+          <w:szCs w:val="16"/>
+        </w:rPr>
+      </w:pPr>
+      <w:r>
+        <w:rPr>
+          <w:sz w:val="16"/>
+          <w:szCs w:val="16"/>
+        </w:rPr>
+        <w:t xml:space="preserve">  "date": 1698245665971</w:t>
+      </w:r>
+    </w:p>
+    <w:p>
+      <w:pPr>
+        <w:pStyle w:val="Prrafodelista"/>
+        <w:pBdr>
+          <w:top w:val="single" w:sz="4" w:space="1" w:color="auto"/>
+          <w:left w:val="single" w:sz="4" w:space="4" w:color="auto"/>
+          <w:bottom w:val="single" w:sz="4" w:space="1" w:color="auto"/>
+          <w:right w:val="single" w:sz="4" w:space="4" w:color="auto"/>
+        </w:pBdr>
+        <w:jc w:val="both"/>
+        <w:rPr>
+          <w:sz w:val="16"/>
+          <w:szCs w:val="16"/>
+          <w:lang w:val="es-PA"/>
+        </w:rPr>
+      </w:pPr>
+      <w:r>
+        <w:rPr>
+          <w:sz w:val="16"/>
+          <w:szCs w:val="16"/>
+          <w:lang w:val="es-PA"/>
+        </w:rPr>
+        <w:t>}</w:t>
+      </w:r>
+    </w:p>
+    <w:p>
+      <w:pPr>
+        <w:pStyle w:val="Prrafodelista"/>
+        <w:pBdr>
+          <w:top w:val="single" w:sz="4" w:space="1" w:color="auto"/>
+          <w:left w:val="single" w:sz="4" w:space="4" w:color="auto"/>
+          <w:bottom w:val="single" w:sz="4" w:space="1" w:color="auto"/>
+          <w:right w:val="single" w:sz="4" w:space="4" w:color="auto"/>
+        </w:pBdr>
+        <w:jc w:val="both"/>
+        <w:rPr>
+          <w:sz w:val="16"/>
+          <w:szCs w:val="16"/>
+          <w:lang w:val="es-PA"/>
+        </w:rPr>
+      </w:pPr>
+      <w:r>
+        <w:rPr>
+          <w:sz w:val="16"/>
+          <w:szCs w:val="16"/>
+          <w:lang w:val="es-PA"/>
+        </w:rPr>
+        <w:t xml:space="preserve"> </w:t>
+      </w:r>
+      <w:proofErr w:type="gramStart"/>
+      <w:r>
+        <w:rPr>
+          <w:sz w:val="16"/>
+          <w:szCs w:val="16"/>
+          <w:lang w:val="es-PA"/>
+        </w:rPr>
+        <w:t xml:space="preserve">LOG  </w:t>
+      </w:r>
+      <w:proofErr w:type="spellStart"/>
+      <w:r>
+        <w:rPr>
+          <w:sz w:val="16"/>
+          <w:szCs w:val="16"/>
+          <w:lang w:val="es-PA"/>
+        </w:rPr>
+        <w:t>wlopera</w:t>
+      </w:r>
+      <w:proofErr w:type="spellEnd"/>
+      <w:proofErr w:type="gramEnd"/>
+    </w:p>
+    <w:p>
+      <w:pPr>
+        <w:pStyle w:val="Prrafodelista"/>
+        <w:jc w:val="both"/>
+        <w:rPr>
+          <w:lang w:val="es-PA"/>
+        </w:rPr>
+      </w:pPr>
+    </w:p>
+    <w:p>
+      <w:pPr>
+        <w:pStyle w:val="Prrafodelista"/>
+        <w:numPr>
+          <w:ilvl w:val="0"/>
+          <w:numId w:val="9"/>
+        </w:numPr>
+        <w:jc w:val="both"/>
+        <w:rPr>
+          <w:lang w:val="es-PA"/>
+        </w:rPr>
+      </w:pPr>
+      <w:r>
+        <w:rPr>
+          <w:lang w:val="es-PA"/>
+        </w:rPr>
+        <w:t xml:space="preserve">Cuando se recibe la </w:t>
+      </w:r>
+      <w:r>
+        <w:rPr>
+          <w:lang w:val="es-PA"/>
+        </w:rPr>
+        <w:t xml:space="preserve">respuesta de la </w:t>
+      </w:r>
+      <w:r>
+        <w:rPr>
+          <w:lang w:val="es-PA"/>
+        </w:rPr>
+        <w:t>notificación (Re</w:t>
+      </w:r>
+      <w:r>
+        <w:rPr>
+          <w:lang w:val="es-PA"/>
+        </w:rPr>
+        <w:t>sponse</w:t>
+      </w:r>
+      <w:r>
+        <w:rPr>
+          <w:lang w:val="es-PA"/>
+        </w:rPr>
+        <w:t>)</w:t>
+      </w:r>
+      <w:r>
+        <w:rPr>
+          <w:lang w:val="es-PA"/>
+        </w:rPr>
+        <w:t>. Al darle click a la notificación</w:t>
+      </w:r>
+    </w:p>
+    <w:p>
+      <w:pPr>
+        <w:pStyle w:val="Prrafodelista"/>
+        <w:jc w:val="both"/>
+        <w:rPr>
+          <w:lang w:val="es-PA"/>
+        </w:rPr>
+      </w:pPr>
+    </w:p>
+    <w:p>
+      <w:pPr>
+        <w:pStyle w:val="Prrafodelista"/>
+        <w:pBdr>
+          <w:top w:val="single" w:sz="4" w:space="1" w:color="auto"/>
+          <w:left w:val="single" w:sz="4" w:space="4" w:color="auto"/>
+          <w:bottom w:val="single" w:sz="4" w:space="1" w:color="auto"/>
+          <w:right w:val="single" w:sz="4" w:space="4" w:color="auto"/>
+        </w:pBdr>
+        <w:jc w:val="both"/>
+        <w:rPr>
+          <w:sz w:val="16"/>
+          <w:szCs w:val="16"/>
+          <w:lang w:val="es-PA"/>
+        </w:rPr>
+      </w:pPr>
+      <w:r>
+        <w:rPr>
+          <w:lang w:val="es-PA"/>
+        </w:rPr>
+        <w:t xml:space="preserve"> </w:t>
+      </w:r>
+      <w:proofErr w:type="gramStart"/>
+      <w:r>
+        <w:rPr>
+          <w:sz w:val="16"/>
+          <w:szCs w:val="16"/>
+          <w:lang w:val="es-PA"/>
+        </w:rPr>
+        <w:t>LOG  Notificación</w:t>
+      </w:r>
+      <w:proofErr w:type="gramEnd"/>
+      <w:r>
+        <w:rPr>
+          <w:sz w:val="16"/>
+          <w:szCs w:val="16"/>
+          <w:lang w:val="es-PA"/>
+        </w:rPr>
+        <w:t xml:space="preserve"> respuesta recibida: {</w:t>
+      </w:r>
+    </w:p>
+    <w:p>
+      <w:pPr>
+        <w:pStyle w:val="Prrafodelista"/>
+        <w:pBdr>
+          <w:top w:val="single" w:sz="4" w:space="1" w:color="auto"/>
+          <w:left w:val="single" w:sz="4" w:space="4" w:color="auto"/>
+          <w:bottom w:val="single" w:sz="4" w:space="1" w:color="auto"/>
+          <w:right w:val="single" w:sz="4" w:space="4" w:color="auto"/>
+        </w:pBdr>
+        <w:jc w:val="both"/>
+        <w:rPr>
+          <w:sz w:val="16"/>
+          <w:szCs w:val="16"/>
+          <w:lang w:val="es-PA"/>
+        </w:rPr>
+      </w:pPr>
+      <w:r>
+        <w:rPr>
+          <w:sz w:val="16"/>
+          <w:szCs w:val="16"/>
+          <w:lang w:val="es-PA"/>
+        </w:rPr>
+        <w:t xml:space="preserve">  "</w:t>
+      </w:r>
+      <w:proofErr w:type="spellStart"/>
+      <w:r>
+        <w:rPr>
+          <w:sz w:val="16"/>
+          <w:szCs w:val="16"/>
+          <w:lang w:val="es-PA"/>
+        </w:rPr>
+        <w:t>notification</w:t>
+      </w:r>
+      <w:proofErr w:type="spellEnd"/>
+      <w:r>
+        <w:rPr>
+          <w:sz w:val="16"/>
+          <w:szCs w:val="16"/>
+          <w:lang w:val="es-PA"/>
+        </w:rPr>
+        <w:t>": {</w:t>
+      </w:r>
+    </w:p>
+    <w:p>
+      <w:pPr>
+        <w:pStyle w:val="Prrafodelista"/>
+        <w:pBdr>
+          <w:top w:val="single" w:sz="4" w:space="1" w:color="auto"/>
+          <w:left w:val="single" w:sz="4" w:space="4" w:color="auto"/>
+          <w:bottom w:val="single" w:sz="4" w:space="1" w:color="auto"/>
+          <w:right w:val="single" w:sz="4" w:space="4" w:color="auto"/>
+        </w:pBdr>
+        <w:jc w:val="both"/>
+        <w:rPr>
+          <w:sz w:val="16"/>
+          <w:szCs w:val="16"/>
+        </w:rPr>
+      </w:pPr>
+      <w:r>
+        <w:rPr>
+          <w:sz w:val="16"/>
+          <w:szCs w:val="16"/>
+          <w:lang w:val="es-PA"/>
+        </w:rPr>
+        <w:t xml:space="preserve">    </w:t>
+      </w:r>
+      <w:r>
+        <w:rPr>
+          <w:sz w:val="16"/>
+          <w:szCs w:val="16"/>
+        </w:rPr>
+        <w:t>"request": {</w:t>
+      </w:r>
+    </w:p>
+    <w:p>
+      <w:pPr>
+        <w:pStyle w:val="Prrafodelista"/>
+        <w:pBdr>
+          <w:top w:val="single" w:sz="4" w:space="1" w:color="auto"/>
+          <w:left w:val="single" w:sz="4" w:space="4" w:color="auto"/>
+          <w:bottom w:val="single" w:sz="4" w:space="1" w:color="auto"/>
+          <w:right w:val="single" w:sz="4" w:space="4" w:color="auto"/>
+        </w:pBdr>
+        <w:jc w:val="both"/>
+        <w:rPr>
+          <w:sz w:val="16"/>
+          <w:szCs w:val="16"/>
+        </w:rPr>
+      </w:pPr>
+      <w:r>
+        <w:rPr>
+          <w:sz w:val="16"/>
+          <w:szCs w:val="16"/>
+        </w:rPr>
+        <w:t xml:space="preserve">      "trigger": {</w:t>
+      </w:r>
+    </w:p>
+    <w:p>
+      <w:pPr>
+        <w:pStyle w:val="Prrafodelista"/>
+        <w:pBdr>
+          <w:top w:val="single" w:sz="4" w:space="1" w:color="auto"/>
+          <w:left w:val="single" w:sz="4" w:space="4" w:color="auto"/>
+          <w:bottom w:val="single" w:sz="4" w:space="1" w:color="auto"/>
+          <w:right w:val="single" w:sz="4" w:space="4" w:color="auto"/>
+        </w:pBdr>
+        <w:jc w:val="both"/>
+        <w:rPr>
+          <w:sz w:val="16"/>
+          <w:szCs w:val="16"/>
+        </w:rPr>
+      </w:pPr>
+      <w:r>
+        <w:rPr>
+          <w:sz w:val="16"/>
+          <w:szCs w:val="16"/>
+        </w:rPr>
+        <w:t xml:space="preserve">        "seconds": 5,</w:t>
+      </w:r>
+    </w:p>
+    <w:p>
+      <w:pPr>
+        <w:pStyle w:val="Prrafodelista"/>
+        <w:pBdr>
+          <w:top w:val="single" w:sz="4" w:space="1" w:color="auto"/>
+          <w:left w:val="single" w:sz="4" w:space="4" w:color="auto"/>
+          <w:bottom w:val="single" w:sz="4" w:space="1" w:color="auto"/>
+          <w:right w:val="single" w:sz="4" w:space="4" w:color="auto"/>
+        </w:pBdr>
+        <w:jc w:val="both"/>
+        <w:rPr>
+          <w:sz w:val="16"/>
+          <w:szCs w:val="16"/>
+        </w:rPr>
+      </w:pPr>
+      <w:r>
+        <w:rPr>
+          <w:sz w:val="16"/>
+          <w:szCs w:val="16"/>
+        </w:rPr>
+        <w:t xml:space="preserve">        "</w:t>
+      </w:r>
+      <w:proofErr w:type="spellStart"/>
+      <w:r>
+        <w:rPr>
+          <w:sz w:val="16"/>
+          <w:szCs w:val="16"/>
+        </w:rPr>
+        <w:t>channelId</w:t>
+      </w:r>
+      <w:proofErr w:type="spellEnd"/>
+      <w:r>
+        <w:rPr>
+          <w:sz w:val="16"/>
+          <w:szCs w:val="16"/>
+        </w:rPr>
+        <w:t>": null,</w:t>
+      </w:r>
+    </w:p>
+    <w:p>
+      <w:pPr>
+        <w:pStyle w:val="Prrafodelista"/>
+        <w:pBdr>
+          <w:top w:val="single" w:sz="4" w:space="1" w:color="auto"/>
+          <w:left w:val="single" w:sz="4" w:space="4" w:color="auto"/>
+          <w:bottom w:val="single" w:sz="4" w:space="1" w:color="auto"/>
+          <w:right w:val="single" w:sz="4" w:space="4" w:color="auto"/>
+        </w:pBdr>
+        <w:jc w:val="both"/>
+        <w:rPr>
+          <w:sz w:val="16"/>
+          <w:szCs w:val="16"/>
+        </w:rPr>
+      </w:pPr>
+      <w:r>
+        <w:rPr>
+          <w:sz w:val="16"/>
+          <w:szCs w:val="16"/>
+        </w:rPr>
+        <w:t xml:space="preserve">        "repeats": false,</w:t>
+      </w:r>
+    </w:p>
+    <w:p>
+      <w:pPr>
+        <w:pStyle w:val="Prrafodelista"/>
+        <w:pBdr>
+          <w:top w:val="single" w:sz="4" w:space="1" w:color="auto"/>
+          <w:left w:val="single" w:sz="4" w:space="4" w:color="auto"/>
+          <w:bottom w:val="single" w:sz="4" w:space="1" w:color="auto"/>
+          <w:right w:val="single" w:sz="4" w:space="4" w:color="auto"/>
+        </w:pBdr>
+        <w:jc w:val="both"/>
+        <w:rPr>
+          <w:sz w:val="16"/>
+          <w:szCs w:val="16"/>
+        </w:rPr>
+      </w:pPr>
+      <w:r>
+        <w:rPr>
+          <w:sz w:val="16"/>
+          <w:szCs w:val="16"/>
+        </w:rPr>
+        <w:t xml:space="preserve">        "type": "</w:t>
+      </w:r>
+      <w:proofErr w:type="spellStart"/>
+      <w:r>
+        <w:rPr>
+          <w:sz w:val="16"/>
+          <w:szCs w:val="16"/>
+        </w:rPr>
+        <w:t>timeInterval</w:t>
+      </w:r>
+      <w:proofErr w:type="spellEnd"/>
+      <w:r>
+        <w:rPr>
+          <w:sz w:val="16"/>
+          <w:szCs w:val="16"/>
+        </w:rPr>
+        <w:t>"</w:t>
+      </w:r>
+    </w:p>
+    <w:p>
+      <w:pPr>
+        <w:pStyle w:val="Prrafodelista"/>
+        <w:pBdr>
+          <w:top w:val="single" w:sz="4" w:space="1" w:color="auto"/>
+          <w:left w:val="single" w:sz="4" w:space="4" w:color="auto"/>
+          <w:bottom w:val="single" w:sz="4" w:space="1" w:color="auto"/>
+          <w:right w:val="single" w:sz="4" w:space="4" w:color="auto"/>
+        </w:pBdr>
+        <w:jc w:val="both"/>
+        <w:rPr>
+          <w:sz w:val="16"/>
+          <w:szCs w:val="16"/>
+        </w:rPr>
+      </w:pPr>
+      <w:r>
+        <w:rPr>
+          <w:sz w:val="16"/>
+          <w:szCs w:val="16"/>
+        </w:rPr>
+        <w:t xml:space="preserve">      },</w:t>
+      </w:r>
+    </w:p>
+    <w:p>
+      <w:pPr>
+        <w:pStyle w:val="Prrafodelista"/>
+        <w:pBdr>
+          <w:top w:val="single" w:sz="4" w:space="1" w:color="auto"/>
+          <w:left w:val="single" w:sz="4" w:space="4" w:color="auto"/>
+          <w:bottom w:val="single" w:sz="4" w:space="1" w:color="auto"/>
+          <w:right w:val="single" w:sz="4" w:space="4" w:color="auto"/>
+        </w:pBdr>
+        <w:jc w:val="both"/>
+        <w:rPr>
+          <w:sz w:val="16"/>
+          <w:szCs w:val="16"/>
+        </w:rPr>
+      </w:pPr>
+      <w:r>
+        <w:rPr>
+          <w:sz w:val="16"/>
+          <w:szCs w:val="16"/>
+        </w:rPr>
+        <w:t xml:space="preserve">      "content": {</w:t>
+      </w:r>
+    </w:p>
+    <w:p>
+      <w:pPr>
+        <w:pStyle w:val="Prrafodelista"/>
+        <w:pBdr>
+          <w:top w:val="single" w:sz="4" w:space="1" w:color="auto"/>
+          <w:left w:val="single" w:sz="4" w:space="4" w:color="auto"/>
+          <w:bottom w:val="single" w:sz="4" w:space="1" w:color="auto"/>
+          <w:right w:val="single" w:sz="4" w:space="4" w:color="auto"/>
+        </w:pBdr>
+        <w:jc w:val="both"/>
+        <w:rPr>
+          <w:sz w:val="16"/>
+          <w:szCs w:val="16"/>
+        </w:rPr>
+      </w:pPr>
+      <w:r>
+        <w:rPr>
+          <w:sz w:val="16"/>
+          <w:szCs w:val="16"/>
+        </w:rPr>
+        <w:t xml:space="preserve">        "title": "NOTIFICACION",</w:t>
+      </w:r>
+    </w:p>
+    <w:p>
+      <w:pPr>
+        <w:pStyle w:val="Prrafodelista"/>
+        <w:pBdr>
+          <w:top w:val="single" w:sz="4" w:space="1" w:color="auto"/>
+          <w:left w:val="single" w:sz="4" w:space="4" w:color="auto"/>
+          <w:bottom w:val="single" w:sz="4" w:space="1" w:color="auto"/>
+          <w:right w:val="single" w:sz="4" w:space="4" w:color="auto"/>
+        </w:pBdr>
+        <w:jc w:val="both"/>
+        <w:rPr>
+          <w:sz w:val="16"/>
+          <w:szCs w:val="16"/>
+        </w:rPr>
+      </w:pPr>
+      <w:r>
+        <w:rPr>
+          <w:sz w:val="16"/>
+          <w:szCs w:val="16"/>
+        </w:rPr>
+        <w:t xml:space="preserve">        "badge": null,</w:t>
+      </w:r>
+    </w:p>
+    <w:p>
+      <w:pPr>
+        <w:pStyle w:val="Prrafodelista"/>
+        <w:pBdr>
+          <w:top w:val="single" w:sz="4" w:space="1" w:color="auto"/>
+          <w:left w:val="single" w:sz="4" w:space="4" w:color="auto"/>
+          <w:bottom w:val="single" w:sz="4" w:space="1" w:color="auto"/>
+          <w:right w:val="single" w:sz="4" w:space="4" w:color="auto"/>
+        </w:pBdr>
+        <w:jc w:val="both"/>
+        <w:rPr>
+          <w:sz w:val="16"/>
+          <w:szCs w:val="16"/>
+        </w:rPr>
+      </w:pPr>
+      <w:r>
+        <w:rPr>
+          <w:sz w:val="16"/>
+          <w:szCs w:val="16"/>
+        </w:rPr>
+        <w:t xml:space="preserve">        "</w:t>
+      </w:r>
+      <w:proofErr w:type="spellStart"/>
+      <w:r>
+        <w:rPr>
+          <w:sz w:val="16"/>
+          <w:szCs w:val="16"/>
+        </w:rPr>
+        <w:t>autoDismiss</w:t>
+      </w:r>
+      <w:proofErr w:type="spellEnd"/>
+      <w:r>
+        <w:rPr>
+          <w:sz w:val="16"/>
+          <w:szCs w:val="16"/>
+        </w:rPr>
+        <w:t>": true,</w:t>
+      </w:r>
+    </w:p>
+    <w:p>
+      <w:pPr>
+        <w:pStyle w:val="Prrafodelista"/>
+        <w:pBdr>
+          <w:top w:val="single" w:sz="4" w:space="1" w:color="auto"/>
+          <w:left w:val="single" w:sz="4" w:space="4" w:color="auto"/>
+          <w:bottom w:val="single" w:sz="4" w:space="1" w:color="auto"/>
+          <w:right w:val="single" w:sz="4" w:space="4" w:color="auto"/>
+        </w:pBdr>
+        <w:jc w:val="both"/>
+        <w:rPr>
+          <w:sz w:val="16"/>
+          <w:szCs w:val="16"/>
+          <w:lang w:val="es-PA"/>
+        </w:rPr>
+      </w:pPr>
+      <w:r>
+        <w:rPr>
+          <w:sz w:val="16"/>
+          <w:szCs w:val="16"/>
+        </w:rPr>
+        <w:t xml:space="preserve">        </w:t>
+      </w:r>
+      <w:r>
+        <w:rPr>
+          <w:sz w:val="16"/>
+          <w:szCs w:val="16"/>
+          <w:lang w:val="es-PA"/>
+        </w:rPr>
+        <w:t>"data": {</w:t>
+      </w:r>
+    </w:p>
+    <w:p>
+      <w:pPr>
+        <w:pStyle w:val="Prrafodelista"/>
+        <w:pBdr>
+          <w:top w:val="single" w:sz="4" w:space="1" w:color="auto"/>
+          <w:left w:val="single" w:sz="4" w:space="4" w:color="auto"/>
+          <w:bottom w:val="single" w:sz="4" w:space="1" w:color="auto"/>
+          <w:right w:val="single" w:sz="4" w:space="4" w:color="auto"/>
+        </w:pBdr>
+        <w:jc w:val="both"/>
+        <w:rPr>
+          <w:sz w:val="16"/>
+          <w:szCs w:val="16"/>
+          <w:lang w:val="es-PA"/>
+        </w:rPr>
+      </w:pPr>
+      <w:r>
+        <w:rPr>
+          <w:sz w:val="16"/>
+          <w:szCs w:val="16"/>
+          <w:lang w:val="es-PA"/>
+        </w:rPr>
+        <w:t xml:space="preserve">          "</w:t>
+      </w:r>
+      <w:proofErr w:type="spellStart"/>
+      <w:r>
+        <w:rPr>
+          <w:sz w:val="16"/>
+          <w:szCs w:val="16"/>
+          <w:lang w:val="es-PA"/>
+        </w:rPr>
+        <w:t>ususario</w:t>
+      </w:r>
+      <w:proofErr w:type="spellEnd"/>
+      <w:r>
+        <w:rPr>
+          <w:sz w:val="16"/>
+          <w:szCs w:val="16"/>
+          <w:lang w:val="es-PA"/>
+        </w:rPr>
+        <w:t>": "</w:t>
+      </w:r>
+      <w:proofErr w:type="spellStart"/>
+      <w:r>
+        <w:rPr>
+          <w:sz w:val="16"/>
+          <w:szCs w:val="16"/>
+          <w:lang w:val="es-PA"/>
+        </w:rPr>
+        <w:t>wlopera</w:t>
+      </w:r>
+      <w:proofErr w:type="spellEnd"/>
+      <w:r>
+        <w:rPr>
+          <w:sz w:val="16"/>
+          <w:szCs w:val="16"/>
+          <w:lang w:val="es-PA"/>
+        </w:rPr>
+        <w:t>"</w:t>
+      </w:r>
+    </w:p>
+    <w:p>
+      <w:pPr>
+        <w:pStyle w:val="Prrafodelista"/>
+        <w:pBdr>
+          <w:top w:val="single" w:sz="4" w:space="1" w:color="auto"/>
+          <w:left w:val="single" w:sz="4" w:space="4" w:color="auto"/>
+          <w:bottom w:val="single" w:sz="4" w:space="1" w:color="auto"/>
+          <w:right w:val="single" w:sz="4" w:space="4" w:color="auto"/>
+        </w:pBdr>
+        <w:jc w:val="both"/>
+        <w:rPr>
+          <w:sz w:val="16"/>
+          <w:szCs w:val="16"/>
+          <w:lang w:val="es-PA"/>
+        </w:rPr>
+      </w:pPr>
+      <w:r>
+        <w:rPr>
+          <w:sz w:val="16"/>
+          <w:szCs w:val="16"/>
+          <w:lang w:val="es-PA"/>
+        </w:rPr>
+        <w:t xml:space="preserve">        },</w:t>
+      </w:r>
+    </w:p>
+    <w:p>
+      <w:pPr>
+        <w:pStyle w:val="Prrafodelista"/>
+        <w:pBdr>
+          <w:top w:val="single" w:sz="4" w:space="1" w:color="auto"/>
+          <w:left w:val="single" w:sz="4" w:space="4" w:color="auto"/>
+          <w:bottom w:val="single" w:sz="4" w:space="1" w:color="auto"/>
+          <w:right w:val="single" w:sz="4" w:space="4" w:color="auto"/>
+        </w:pBdr>
+        <w:jc w:val="both"/>
+        <w:rPr>
+          <w:sz w:val="16"/>
+          <w:szCs w:val="16"/>
+          <w:lang w:val="es-PA"/>
+        </w:rPr>
+      </w:pPr>
+      <w:r>
+        <w:rPr>
+          <w:sz w:val="16"/>
+          <w:szCs w:val="16"/>
+          <w:lang w:val="es-PA"/>
+        </w:rPr>
+        <w:t xml:space="preserve">        "</w:t>
+      </w:r>
+      <w:proofErr w:type="spellStart"/>
+      <w:r>
+        <w:rPr>
+          <w:sz w:val="16"/>
+          <w:szCs w:val="16"/>
+          <w:lang w:val="es-PA"/>
+        </w:rPr>
+        <w:t>body</w:t>
+      </w:r>
+      <w:proofErr w:type="spellEnd"/>
+      <w:r>
+        <w:rPr>
+          <w:sz w:val="16"/>
+          <w:szCs w:val="16"/>
+          <w:lang w:val="es-PA"/>
+        </w:rPr>
+        <w:t>": "Cuerpo de la notificación",</w:t>
+      </w:r>
+    </w:p>
+    <w:p>
+      <w:pPr>
+        <w:pStyle w:val="Prrafodelista"/>
+        <w:pBdr>
+          <w:top w:val="single" w:sz="4" w:space="1" w:color="auto"/>
+          <w:left w:val="single" w:sz="4" w:space="4" w:color="auto"/>
+          <w:bottom w:val="single" w:sz="4" w:space="1" w:color="auto"/>
+          <w:right w:val="single" w:sz="4" w:space="4" w:color="auto"/>
+        </w:pBdr>
+        <w:jc w:val="both"/>
+        <w:rPr>
+          <w:sz w:val="16"/>
+          <w:szCs w:val="16"/>
+        </w:rPr>
+      </w:pPr>
+      <w:r>
+        <w:rPr>
+          <w:sz w:val="16"/>
+          <w:szCs w:val="16"/>
+          <w:lang w:val="es-PA"/>
+        </w:rPr>
+        <w:t xml:space="preserve">        </w:t>
+      </w:r>
+      <w:r>
+        <w:rPr>
+          <w:sz w:val="16"/>
+          <w:szCs w:val="16"/>
+        </w:rPr>
+        <w:t>"sound": "default",</w:t>
+      </w:r>
+    </w:p>
+    <w:p>
+      <w:pPr>
+        <w:pStyle w:val="Prrafodelista"/>
+        <w:pBdr>
+          <w:top w:val="single" w:sz="4" w:space="1" w:color="auto"/>
+          <w:left w:val="single" w:sz="4" w:space="4" w:color="auto"/>
+          <w:bottom w:val="single" w:sz="4" w:space="1" w:color="auto"/>
+          <w:right w:val="single" w:sz="4" w:space="4" w:color="auto"/>
+        </w:pBdr>
+        <w:jc w:val="both"/>
+        <w:rPr>
+          <w:sz w:val="16"/>
+          <w:szCs w:val="16"/>
+        </w:rPr>
+      </w:pPr>
+      <w:r>
+        <w:rPr>
+          <w:sz w:val="16"/>
+          <w:szCs w:val="16"/>
+        </w:rPr>
+        <w:t xml:space="preserve">        "sticky": false,</w:t>
+      </w:r>
+    </w:p>
+    <w:p>
+      <w:pPr>
+        <w:pStyle w:val="Prrafodelista"/>
+        <w:pBdr>
+          <w:top w:val="single" w:sz="4" w:space="1" w:color="auto"/>
+          <w:left w:val="single" w:sz="4" w:space="4" w:color="auto"/>
+          <w:bottom w:val="single" w:sz="4" w:space="1" w:color="auto"/>
+          <w:right w:val="single" w:sz="4" w:space="4" w:color="auto"/>
+        </w:pBdr>
+        <w:jc w:val="both"/>
+        <w:rPr>
+          <w:sz w:val="16"/>
+          <w:szCs w:val="16"/>
+        </w:rPr>
+      </w:pPr>
+      <w:r>
+        <w:rPr>
+          <w:sz w:val="16"/>
+          <w:szCs w:val="16"/>
+        </w:rPr>
+        <w:t xml:space="preserve">        "subtitle": null</w:t>
+      </w:r>
+    </w:p>
+    <w:p>
+      <w:pPr>
+        <w:pStyle w:val="Prrafodelista"/>
+        <w:pBdr>
+          <w:top w:val="single" w:sz="4" w:space="1" w:color="auto"/>
+          <w:left w:val="single" w:sz="4" w:space="4" w:color="auto"/>
+          <w:bottom w:val="single" w:sz="4" w:space="1" w:color="auto"/>
+          <w:right w:val="single" w:sz="4" w:space="4" w:color="auto"/>
+        </w:pBdr>
+        <w:jc w:val="both"/>
+        <w:rPr>
+          <w:sz w:val="16"/>
+          <w:szCs w:val="16"/>
+        </w:rPr>
+      </w:pPr>
+      <w:r>
+        <w:rPr>
+          <w:sz w:val="16"/>
+          <w:szCs w:val="16"/>
+        </w:rPr>
+        <w:t xml:space="preserve">      },</w:t>
+      </w:r>
+    </w:p>
+    <w:p>
+      <w:pPr>
+        <w:pStyle w:val="Prrafodelista"/>
+        <w:pBdr>
+          <w:top w:val="single" w:sz="4" w:space="1" w:color="auto"/>
+          <w:left w:val="single" w:sz="4" w:space="4" w:color="auto"/>
+          <w:bottom w:val="single" w:sz="4" w:space="1" w:color="auto"/>
+          <w:right w:val="single" w:sz="4" w:space="4" w:color="auto"/>
+        </w:pBdr>
+        <w:jc w:val="both"/>
+        <w:rPr>
+          <w:sz w:val="16"/>
+          <w:szCs w:val="16"/>
+        </w:rPr>
+      </w:pPr>
+      <w:r>
+        <w:rPr>
+          <w:sz w:val="16"/>
+          <w:szCs w:val="16"/>
+        </w:rPr>
+        <w:t xml:space="preserve">      "identifier": "55263ceb-185d-4438-b79e-7b04b4347aff"</w:t>
+      </w:r>
+    </w:p>
+    <w:p>
+      <w:pPr>
+        <w:pStyle w:val="Prrafodelista"/>
+        <w:pBdr>
+          <w:top w:val="single" w:sz="4" w:space="1" w:color="auto"/>
+          <w:left w:val="single" w:sz="4" w:space="4" w:color="auto"/>
+          <w:bottom w:val="single" w:sz="4" w:space="1" w:color="auto"/>
+          <w:right w:val="single" w:sz="4" w:space="4" w:color="auto"/>
+        </w:pBdr>
+        <w:jc w:val="both"/>
+        <w:rPr>
+          <w:sz w:val="16"/>
+          <w:szCs w:val="16"/>
+        </w:rPr>
+      </w:pPr>
+      <w:r>
+        <w:rPr>
+          <w:sz w:val="16"/>
+          <w:szCs w:val="16"/>
+        </w:rPr>
+        <w:t xml:space="preserve">    },</w:t>
+      </w:r>
+    </w:p>
+    <w:p>
+      <w:pPr>
+        <w:pStyle w:val="Prrafodelista"/>
+        <w:pBdr>
+          <w:top w:val="single" w:sz="4" w:space="1" w:color="auto"/>
+          <w:left w:val="single" w:sz="4" w:space="4" w:color="auto"/>
+          <w:bottom w:val="single" w:sz="4" w:space="1" w:color="auto"/>
+          <w:right w:val="single" w:sz="4" w:space="4" w:color="auto"/>
+        </w:pBdr>
+        <w:jc w:val="both"/>
+        <w:rPr>
+          <w:sz w:val="16"/>
+          <w:szCs w:val="16"/>
+        </w:rPr>
+      </w:pPr>
+      <w:r>
+        <w:rPr>
+          <w:sz w:val="16"/>
+          <w:szCs w:val="16"/>
+        </w:rPr>
+        <w:t xml:space="preserve">    "date": 1698245665971</w:t>
+      </w:r>
+    </w:p>
+    <w:p>
+      <w:pPr>
+        <w:pStyle w:val="Prrafodelista"/>
+        <w:pBdr>
+          <w:top w:val="single" w:sz="4" w:space="1" w:color="auto"/>
+          <w:left w:val="single" w:sz="4" w:space="4" w:color="auto"/>
+          <w:bottom w:val="single" w:sz="4" w:space="1" w:color="auto"/>
+          <w:right w:val="single" w:sz="4" w:space="4" w:color="auto"/>
+        </w:pBdr>
+        <w:jc w:val="both"/>
+        <w:rPr>
+          <w:sz w:val="16"/>
+          <w:szCs w:val="16"/>
+        </w:rPr>
+      </w:pPr>
+      <w:r>
+        <w:rPr>
+          <w:sz w:val="16"/>
+          <w:szCs w:val="16"/>
+        </w:rPr>
+        <w:t xml:space="preserve">  },</w:t>
+      </w:r>
+    </w:p>
+    <w:p>
+      <w:pPr>
+        <w:pStyle w:val="Prrafodelista"/>
+        <w:pBdr>
+          <w:top w:val="single" w:sz="4" w:space="1" w:color="auto"/>
+          <w:left w:val="single" w:sz="4" w:space="4" w:color="auto"/>
+          <w:bottom w:val="single" w:sz="4" w:space="1" w:color="auto"/>
+          <w:right w:val="single" w:sz="4" w:space="4" w:color="auto"/>
+        </w:pBdr>
+        <w:jc w:val="both"/>
+        <w:rPr>
+          <w:sz w:val="16"/>
+          <w:szCs w:val="16"/>
+        </w:rPr>
+      </w:pPr>
+      <w:r>
+        <w:rPr>
+          <w:sz w:val="16"/>
+          <w:szCs w:val="16"/>
+        </w:rPr>
+        <w:t xml:space="preserve">  "</w:t>
+      </w:r>
+      <w:proofErr w:type="spellStart"/>
+      <w:r>
+        <w:rPr>
+          <w:sz w:val="16"/>
+          <w:szCs w:val="16"/>
+        </w:rPr>
+        <w:t>actionIdentifier</w:t>
+      </w:r>
+      <w:proofErr w:type="spellEnd"/>
+      <w:r>
+        <w:rPr>
+          <w:sz w:val="16"/>
+          <w:szCs w:val="16"/>
+        </w:rPr>
+        <w:t>": "</w:t>
+      </w:r>
+      <w:proofErr w:type="spellStart"/>
+      <w:proofErr w:type="gramStart"/>
+      <w:r>
+        <w:rPr>
+          <w:sz w:val="16"/>
+          <w:szCs w:val="16"/>
+        </w:rPr>
+        <w:t>expo.modules</w:t>
+      </w:r>
+      <w:proofErr w:type="gramEnd"/>
+      <w:r>
+        <w:rPr>
+          <w:sz w:val="16"/>
+          <w:szCs w:val="16"/>
+        </w:rPr>
+        <w:t>.notifications.actions.DEFAULT</w:t>
+      </w:r>
+      <w:proofErr w:type="spellEnd"/>
+      <w:r>
+        <w:rPr>
+          <w:sz w:val="16"/>
+          <w:szCs w:val="16"/>
+        </w:rPr>
+        <w:t>"</w:t>
+      </w:r>
+    </w:p>
+    <w:p>
+      <w:pPr>
+        <w:pStyle w:val="Prrafodelista"/>
+        <w:pBdr>
+          <w:top w:val="single" w:sz="4" w:space="1" w:color="auto"/>
+          <w:left w:val="single" w:sz="4" w:space="4" w:color="auto"/>
+          <w:bottom w:val="single" w:sz="4" w:space="1" w:color="auto"/>
+          <w:right w:val="single" w:sz="4" w:space="4" w:color="auto"/>
+        </w:pBdr>
+        <w:jc w:val="both"/>
+        <w:rPr>
+          <w:sz w:val="16"/>
+          <w:szCs w:val="16"/>
+          <w:lang w:val="es-PA"/>
+        </w:rPr>
+      </w:pPr>
+      <w:r>
+        <w:rPr>
+          <w:sz w:val="16"/>
+          <w:szCs w:val="16"/>
+          <w:lang w:val="es-PA"/>
+        </w:rPr>
+        <w:t>}</w:t>
+      </w:r>
+    </w:p>
+    <w:p>
+      <w:pPr>
+        <w:pStyle w:val="Prrafodelista"/>
+        <w:pBdr>
+          <w:top w:val="single" w:sz="4" w:space="1" w:color="auto"/>
+          <w:left w:val="single" w:sz="4" w:space="4" w:color="auto"/>
+          <w:bottom w:val="single" w:sz="4" w:space="1" w:color="auto"/>
+          <w:right w:val="single" w:sz="4" w:space="4" w:color="auto"/>
+        </w:pBdr>
+        <w:jc w:val="both"/>
+        <w:rPr>
+          <w:sz w:val="16"/>
+          <w:szCs w:val="16"/>
+          <w:lang w:val="es-PA"/>
+        </w:rPr>
+      </w:pPr>
+      <w:r>
+        <w:rPr>
+          <w:sz w:val="16"/>
+          <w:szCs w:val="16"/>
+          <w:lang w:val="es-PA"/>
+        </w:rPr>
+        <w:t xml:space="preserve"> </w:t>
+      </w:r>
+      <w:proofErr w:type="gramStart"/>
+      <w:r>
+        <w:rPr>
+          <w:sz w:val="16"/>
+          <w:szCs w:val="16"/>
+          <w:lang w:val="es-PA"/>
+        </w:rPr>
+        <w:t xml:space="preserve">LOG  </w:t>
+      </w:r>
+      <w:proofErr w:type="spellStart"/>
+      <w:r>
+        <w:rPr>
+          <w:sz w:val="16"/>
+          <w:szCs w:val="16"/>
+          <w:lang w:val="es-PA"/>
+        </w:rPr>
+        <w:t>wlopera</w:t>
+      </w:r>
+      <w:proofErr w:type="spellEnd"/>
+      <w:proofErr w:type="gramEnd"/>
+    </w:p>
+    <w:p>
+      <w:pPr>
+        <w:pStyle w:val="Prrafodelista"/>
+        <w:pBdr>
+          <w:top w:val="single" w:sz="4" w:space="1" w:color="auto"/>
+          <w:left w:val="single" w:sz="4" w:space="4" w:color="auto"/>
+          <w:bottom w:val="single" w:sz="4" w:space="1" w:color="auto"/>
+          <w:right w:val="single" w:sz="4" w:space="4" w:color="auto"/>
+        </w:pBdr>
+        <w:rPr>
+          <w:sz w:val="16"/>
+          <w:szCs w:val="16"/>
+          <w:lang w:val="es-PA"/>
+        </w:rPr>
       </w:pPr>
     </w:p>
     <w:sectPr>

</xml_diff>